<commit_message>
GITBOOK-750: Issue #SB-000 chore added doc for hotfix release-5.1.0.9
</commit_message>
<xml_diff>
--- a/.gitbook/assets/Release Notes 5.1.0 (1) (1) (1).docx
+++ b/.gitbook/assets/Release Notes 5.1.0 (1) (1) (1).docx
@@ -33,12 +33,12 @@
           <wp:inline distB="114300" distT="114300" distL="114300" distR="114300">
             <wp:extent cx="2153240" cy="952761"/>
             <wp:effectExtent b="0" l="0" r="0" t="0"/>
-            <wp:docPr id="2" name="image2.png"/>
+            <wp:docPr id="2" name="image1.png"/>
             <a:graphic>
               <a:graphicData uri="http://schemas.openxmlformats.org/drawingml/2006/picture">
                 <pic:pic>
                   <pic:nvPicPr>
-                    <pic:cNvPr id="0" name="image2.png"/>
+                    <pic:cNvPr id="0" name="image1.png"/>
                     <pic:cNvPicPr preferRelativeResize="0"/>
                   </pic:nvPicPr>
                   <pic:blipFill>
@@ -1036,6 +1036,146 @@
           </w:p>
         </w:tc>
       </w:tr>
+      <w:tr>
+        <w:trPr>
+          <w:cantSplit w:val="0"/>
+          <w:trHeight w:val="330" w:hRule="atLeast"/>
+          <w:tblHeader w:val="0"/>
+        </w:trPr>
+        <w:tc>
+          <w:tcPr>
+            <w:tcBorders>
+              <w:top w:color="cccccc" w:space="0" w:sz="6" w:val="single"/>
+              <w:left w:color="000000" w:space="0" w:sz="6" w:val="single"/>
+              <w:bottom w:color="000000" w:space="0" w:sz="6" w:val="single"/>
+              <w:right w:color="000000" w:space="0" w:sz="6" w:val="single"/>
+            </w:tcBorders>
+            <w:shd w:fill="ffffff" w:val="clear"/>
+            <w:tcMar>
+              <w:top w:w="40.0" w:type="dxa"/>
+              <w:left w:w="40.0" w:type="dxa"/>
+              <w:bottom w:w="40.0" w:type="dxa"/>
+              <w:right w:w="40.0" w:type="dxa"/>
+            </w:tcMar>
+            <w:vAlign w:val="bottom"/>
+          </w:tcPr>
+          <w:p>
+            <w:pPr>
+              <w:widowControl w:val="0"/>
+              <w:jc w:val="center"/>
+              <w:rPr>
+                <w:color w:val="434343"/>
+              </w:rPr>
+            </w:pPr>
+            <w:r>
+              <w:rPr>
+                <w:color w:val="434343"/>
+                <w:rtl w:val="0"/>
+              </w:rPr>
+              <w:t xml:space="preserve">1.2</w:t>
+            </w:r>
+          </w:p>
+        </w:tc>
+        <w:tc>
+          <w:tcPr>
+            <w:tcBorders>
+              <w:top w:color="cccccc" w:space="0" w:sz="6" w:val="single"/>
+              <w:left w:color="cccccc" w:space="0" w:sz="6" w:val="single"/>
+              <w:bottom w:color="000000" w:space="0" w:sz="6" w:val="single"/>
+              <w:right w:color="000000" w:space="0" w:sz="6" w:val="single"/>
+            </w:tcBorders>
+            <w:shd w:fill="ffffff" w:val="clear"/>
+            <w:tcMar>
+              <w:top w:w="40.0" w:type="dxa"/>
+              <w:left w:w="40.0" w:type="dxa"/>
+              <w:bottom w:w="40.0" w:type="dxa"/>
+              <w:right w:w="40.0" w:type="dxa"/>
+            </w:tcMar>
+            <w:vAlign w:val="bottom"/>
+          </w:tcPr>
+          <w:p>
+            <w:pPr>
+              <w:widowControl w:val="0"/>
+              <w:rPr>
+                <w:color w:val="434343"/>
+              </w:rPr>
+            </w:pPr>
+            <w:r>
+              <w:rPr>
+                <w:color w:val="434343"/>
+                <w:rtl w:val="0"/>
+              </w:rPr>
+              <w:t xml:space="preserve">Modified</w:t>
+            </w:r>
+          </w:p>
+        </w:tc>
+        <w:tc>
+          <w:tcPr>
+            <w:tcBorders>
+              <w:top w:color="cccccc" w:space="0" w:sz="6" w:val="single"/>
+              <w:left w:color="cccccc" w:space="0" w:sz="6" w:val="single"/>
+              <w:bottom w:color="000000" w:space="0" w:sz="6" w:val="single"/>
+              <w:right w:color="000000" w:space="0" w:sz="6" w:val="single"/>
+            </w:tcBorders>
+            <w:shd w:fill="ffffff" w:val="clear"/>
+            <w:tcMar>
+              <w:top w:w="40.0" w:type="dxa"/>
+              <w:left w:w="40.0" w:type="dxa"/>
+              <w:bottom w:w="40.0" w:type="dxa"/>
+              <w:right w:w="40.0" w:type="dxa"/>
+            </w:tcMar>
+            <w:vAlign w:val="bottom"/>
+          </w:tcPr>
+          <w:p>
+            <w:pPr>
+              <w:widowControl w:val="0"/>
+              <w:rPr>
+                <w:color w:val="434343"/>
+              </w:rPr>
+            </w:pPr>
+            <w:r>
+              <w:rPr>
+                <w:color w:val="434343"/>
+                <w:rtl w:val="0"/>
+              </w:rPr>
+              <w:t xml:space="preserve">Documentation Team</w:t>
+            </w:r>
+          </w:p>
+        </w:tc>
+        <w:tc>
+          <w:tcPr>
+            <w:tcBorders>
+              <w:top w:color="cccccc" w:space="0" w:sz="6" w:val="single"/>
+              <w:left w:color="cccccc" w:space="0" w:sz="6" w:val="single"/>
+              <w:bottom w:color="000000" w:space="0" w:sz="6" w:val="single"/>
+              <w:right w:color="000000" w:space="0" w:sz="6" w:val="single"/>
+            </w:tcBorders>
+            <w:shd w:fill="ffffff" w:val="clear"/>
+            <w:tcMar>
+              <w:top w:w="40.0" w:type="dxa"/>
+              <w:left w:w="40.0" w:type="dxa"/>
+              <w:bottom w:w="40.0" w:type="dxa"/>
+              <w:right w:w="40.0" w:type="dxa"/>
+            </w:tcMar>
+            <w:vAlign w:val="bottom"/>
+          </w:tcPr>
+          <w:p>
+            <w:pPr>
+              <w:widowControl w:val="0"/>
+              <w:rPr>
+                <w:color w:val="434343"/>
+              </w:rPr>
+            </w:pPr>
+            <w:r>
+              <w:rPr>
+                <w:color w:val="434343"/>
+                <w:rtl w:val="0"/>
+              </w:rPr>
+              <w:t xml:space="preserve">January 25, 2023</w:t>
+            </w:r>
+          </w:p>
+        </w:tc>
+      </w:tr>
     </w:tbl>
     <w:p>
       <w:pPr>
@@ -1106,7 +1246,7 @@
         <w:rPr>
           <w:rtl w:val="0"/>
         </w:rPr>
-        <w:t xml:space="preserve">This document provides details of features and enhancements made to the Sunbird platform for the release version 5.1.0 and hotfixes 5.0.4, 5.0.5 and 5.0.6</w:t>
+        <w:t xml:space="preserve">This document provides details of features and enhancements made to the Sunbird platform for the release version 5.1.0 and hotfixes 5.0.4, 5.0.5, 5.0.6 and 5.1.0.1.</w:t>
         <w:tab/>
       </w:r>
     </w:p>
@@ -1759,6 +1899,124 @@
           </w:p>
         </w:tc>
       </w:tr>
+      <w:tr>
+        <w:trPr>
+          <w:cantSplit w:val="0"/>
+          <w:trHeight w:val="330" w:hRule="atLeast"/>
+          <w:tblHeader w:val="0"/>
+        </w:trPr>
+        <w:tc>
+          <w:tcPr>
+            <w:tcBorders>
+              <w:top w:color="cccccc" w:space="0" w:sz="6" w:val="single"/>
+              <w:left w:color="000000" w:space="0" w:sz="6" w:val="single"/>
+              <w:bottom w:color="000000" w:space="0" w:sz="6" w:val="single"/>
+              <w:right w:color="000000" w:space="0" w:sz="6" w:val="single"/>
+            </w:tcBorders>
+            <w:shd w:fill="ffffff" w:val="clear"/>
+            <w:tcMar>
+              <w:top w:w="40.0" w:type="dxa"/>
+              <w:left w:w="40.0" w:type="dxa"/>
+              <w:bottom w:w="40.0" w:type="dxa"/>
+              <w:right w:w="40.0" w:type="dxa"/>
+            </w:tcMar>
+            <w:vAlign w:val="bottom"/>
+          </w:tcPr>
+          <w:p>
+            <w:pPr>
+              <w:widowControl w:val="0"/>
+              <w:rPr>
+                <w:sz w:val="20"/>
+                <w:szCs w:val="20"/>
+              </w:rPr>
+            </w:pPr>
+            <w:r>
+              <w:rPr>
+                <w:color w:val="434343"/>
+                <w:rtl w:val="0"/>
+              </w:rPr>
+              <w:t xml:space="preserve">Sunbird ED</w:t>
+            </w:r>
+            <w:r>
+              <w:rPr>
+                <w:rtl w:val="0"/>
+              </w:rPr>
+            </w:r>
+          </w:p>
+        </w:tc>
+        <w:tc>
+          <w:tcPr>
+            <w:tcBorders>
+              <w:top w:color="cccccc" w:space="0" w:sz="6" w:val="single"/>
+              <w:left w:color="cccccc" w:space="0" w:sz="6" w:val="single"/>
+              <w:bottom w:color="000000" w:space="0" w:sz="6" w:val="single"/>
+              <w:right w:color="000000" w:space="0" w:sz="6" w:val="single"/>
+            </w:tcBorders>
+            <w:shd w:fill="ffffff" w:val="clear"/>
+            <w:tcMar>
+              <w:top w:w="40.0" w:type="dxa"/>
+              <w:left w:w="40.0" w:type="dxa"/>
+              <w:bottom w:w="40.0" w:type="dxa"/>
+              <w:right w:w="40.0" w:type="dxa"/>
+            </w:tcMar>
+            <w:vAlign w:val="bottom"/>
+          </w:tcPr>
+          <w:p>
+            <w:pPr>
+              <w:widowControl w:val="0"/>
+              <w:rPr>
+                <w:color w:val="434343"/>
+              </w:rPr>
+            </w:pPr>
+            <w:r>
+              <w:rPr>
+                <w:color w:val="434343"/>
+                <w:rtl w:val="0"/>
+              </w:rPr>
+              <w:t xml:space="preserve">January 25, 2023</w:t>
+            </w:r>
+          </w:p>
+        </w:tc>
+        <w:tc>
+          <w:tcPr>
+            <w:tcBorders>
+              <w:top w:color="cccccc" w:space="0" w:sz="6" w:val="single"/>
+              <w:left w:color="cccccc" w:space="0" w:sz="6" w:val="single"/>
+              <w:bottom w:color="000000" w:space="0" w:sz="6" w:val="single"/>
+              <w:right w:color="000000" w:space="0" w:sz="6" w:val="single"/>
+            </w:tcBorders>
+            <w:shd w:fill="ffffff" w:val="clear"/>
+            <w:tcMar>
+              <w:top w:w="40.0" w:type="dxa"/>
+              <w:left w:w="40.0" w:type="dxa"/>
+              <w:bottom w:w="40.0" w:type="dxa"/>
+              <w:right w:w="40.0" w:type="dxa"/>
+            </w:tcMar>
+            <w:vAlign w:val="bottom"/>
+          </w:tcPr>
+          <w:p>
+            <w:pPr>
+              <w:widowControl w:val="0"/>
+              <w:rPr>
+                <w:sz w:val="20"/>
+                <w:szCs w:val="20"/>
+              </w:rPr>
+            </w:pPr>
+            <w:r>
+              <w:rPr>
+                <w:color w:val="434343"/>
+                <w:rtl w:val="0"/>
+              </w:rPr>
+              <w:t xml:space="preserve">5.1.0.1</w:t>
+            </w:r>
+            <w:r>
+              <w:rPr>
+                <w:rtl w:val="0"/>
+              </w:rPr>
+            </w:r>
+          </w:p>
+        </w:tc>
+      </w:tr>
     </w:tbl>
     <w:p>
       <w:pPr>
@@ -1876,109 +2134,6 @@
           <w:szCs w:val="28"/>
         </w:rPr>
       </w:pPr>
-      <w:r>
-        <w:rPr>
-          <w:rtl w:val="0"/>
-        </w:rPr>
-      </w:r>
-    </w:p>
-    <w:p>
-      <w:pPr>
-        <w:rPr>
-          <w:b w:val="1"/>
-          <w:sz w:val="28"/>
-          <w:szCs w:val="28"/>
-        </w:rPr>
-      </w:pPr>
-      <w:r>
-        <w:rPr>
-          <w:rtl w:val="0"/>
-        </w:rPr>
-      </w:r>
-    </w:p>
-    <w:p>
-      <w:pPr>
-        <w:rPr>
-          <w:b w:val="1"/>
-          <w:sz w:val="28"/>
-          <w:szCs w:val="28"/>
-        </w:rPr>
-      </w:pPr>
-      <w:r>
-        <w:rPr>
-          <w:rtl w:val="0"/>
-        </w:rPr>
-      </w:r>
-    </w:p>
-    <w:p>
-      <w:pPr>
-        <w:rPr>
-          <w:b w:val="1"/>
-          <w:sz w:val="28"/>
-          <w:szCs w:val="28"/>
-        </w:rPr>
-      </w:pPr>
-      <w:r>
-        <w:rPr>
-          <w:rtl w:val="0"/>
-        </w:rPr>
-      </w:r>
-    </w:p>
-    <w:p>
-      <w:pPr>
-        <w:rPr>
-          <w:b w:val="1"/>
-          <w:sz w:val="28"/>
-          <w:szCs w:val="28"/>
-        </w:rPr>
-      </w:pPr>
-      <w:r>
-        <w:rPr>
-          <w:rtl w:val="0"/>
-        </w:rPr>
-      </w:r>
-    </w:p>
-    <w:p>
-      <w:pPr>
-        <w:rPr>
-          <w:b w:val="1"/>
-          <w:sz w:val="28"/>
-          <w:szCs w:val="28"/>
-        </w:rPr>
-      </w:pPr>
-      <w:r>
-        <w:rPr>
-          <w:rtl w:val="0"/>
-        </w:rPr>
-      </w:r>
-    </w:p>
-    <w:p>
-      <w:pPr>
-        <w:rPr>
-          <w:b w:val="1"/>
-          <w:sz w:val="28"/>
-          <w:szCs w:val="28"/>
-        </w:rPr>
-      </w:pPr>
-      <w:r>
-        <w:rPr>
-          <w:rtl w:val="0"/>
-        </w:rPr>
-      </w:r>
-    </w:p>
-    <w:p>
-      <w:pPr>
-        <w:rPr>
-          <w:b w:val="1"/>
-          <w:sz w:val="28"/>
-          <w:szCs w:val="28"/>
-        </w:rPr>
-      </w:pPr>
-      <w:r>
-        <w:pict>
-          <v:rect style="width:0.0pt;height:1.5pt" o:hr="t" o:hrstd="t" o:hralign="center" fillcolor="#A0A0A0" stroked="f"/>
-        </w:pict>
-      </w:r>
       <w:r>
         <w:rPr>
           <w:rtl w:val="0"/>
@@ -2078,6 +2233,36 @@
           <w:rtl w:val="0"/>
         </w:rPr>
         <w:t xml:space="preserve">Enhancements / Technical tasks</w:t>
+      </w:r>
+    </w:p>
+    <w:p>
+      <w:pPr>
+        <w:rPr>
+          <w:b w:val="1"/>
+          <w:sz w:val="28"/>
+          <w:szCs w:val="28"/>
+        </w:rPr>
+      </w:pPr>
+      <w:r>
+        <w:rPr>
+          <w:rtl w:val="0"/>
+        </w:rPr>
+      </w:r>
+    </w:p>
+    <w:p>
+      <w:pPr>
+        <w:rPr>
+          <w:b w:val="1"/>
+          <w:i w:val="1"/>
+        </w:rPr>
+      </w:pPr>
+      <w:r>
+        <w:rPr>
+          <w:b w:val="1"/>
+          <w:i w:val="1"/>
+          <w:rtl w:val="0"/>
+        </w:rPr>
+        <w:t xml:space="preserve">Note: Mobile app users are required to force update their app to the latest version.</w:t>
       </w:r>
     </w:p>
     <w:p>
@@ -3119,12 +3304,23 @@
       </w:pPr>
       <w:r>
         <w:rPr>
+          <w:rtl w:val="0"/>
+        </w:rPr>
+      </w:r>
+    </w:p>
+    <w:p>
+      <w:pPr>
+        <w:spacing w:after="240" w:before="240" w:lineRule="auto"/>
+        <w:rPr>
           <w:b w:val="1"/>
           <w:sz w:val="28"/>
           <w:szCs w:val="28"/>
+        </w:rPr>
+      </w:pPr>
+      <w:r>
+        <w:rPr>
           <w:rtl w:val="0"/>
         </w:rPr>
-        <w:t xml:space="preserve">Open Bugs</w:t>
       </w:r>
     </w:p>
     <w:p>
@@ -3135,16 +3331,11 @@
       <w:r>
         <w:rPr>
           <w:b w:val="1"/>
-          <w:i w:val="1"/>
+          <w:sz w:val="28"/>
+          <w:szCs w:val="28"/>
           <w:rtl w:val="0"/>
         </w:rPr>
-        <w:t xml:space="preserve">Note</w:t>
-      </w:r>
-      <w:r>
-        <w:rPr>
-          <w:rtl w:val="0"/>
-        </w:rPr>
-        <w:t xml:space="preserve">: This release does not have any known issues with suggested workaround solutions </w:t>
+        <w:t xml:space="preserve">Open Bugs / Known bugs</w:t>
       </w:r>
       <w:r>
         <w:rPr>
@@ -4591,6 +4782,175 @@
           </w:p>
         </w:tc>
       </w:tr>
+      <w:tr>
+        <w:trPr>
+          <w:cantSplit w:val="0"/>
+          <w:trHeight w:val="330" w:hRule="atLeast"/>
+          <w:tblHeader w:val="0"/>
+        </w:trPr>
+        <w:tc>
+          <w:tcPr>
+            <w:tcBorders>
+              <w:top w:color="cccccc" w:space="0" w:sz="6" w:val="single"/>
+              <w:left w:color="000000" w:space="0" w:sz="6" w:val="single"/>
+              <w:bottom w:color="000000" w:space="0" w:sz="6" w:val="single"/>
+              <w:right w:color="000000" w:space="0" w:sz="6" w:val="single"/>
+            </w:tcBorders>
+            <w:shd w:fill="ffffff" w:val="clear"/>
+            <w:tcMar>
+              <w:top w:w="40.0" w:type="dxa"/>
+              <w:left w:w="40.0" w:type="dxa"/>
+              <w:bottom w:w="40.0" w:type="dxa"/>
+              <w:right w:w="40.0" w:type="dxa"/>
+            </w:tcMar>
+            <w:vAlign w:val="bottom"/>
+          </w:tcPr>
+          <w:p>
+            <w:pPr>
+              <w:widowControl w:val="0"/>
+              <w:rPr>
+                <w:color w:val="434343"/>
+              </w:rPr>
+            </w:pPr>
+            <w:r>
+              <w:rPr>
+                <w:color w:val="434343"/>
+                <w:rtl w:val="0"/>
+              </w:rPr>
+              <w:t xml:space="preserve">8</w:t>
+            </w:r>
+          </w:p>
+        </w:tc>
+        <w:tc>
+          <w:tcPr>
+            <w:tcBorders>
+              <w:top w:color="cccccc" w:space="0" w:sz="6" w:val="single"/>
+              <w:left w:color="cccccc" w:space="0" w:sz="6" w:val="single"/>
+              <w:bottom w:color="000000" w:space="0" w:sz="6" w:val="single"/>
+              <w:right w:color="000000" w:space="0" w:sz="6" w:val="single"/>
+            </w:tcBorders>
+            <w:shd w:fill="ffffff" w:val="clear"/>
+            <w:tcMar>
+              <w:top w:w="40.0" w:type="dxa"/>
+              <w:left w:w="40.0" w:type="dxa"/>
+              <w:bottom w:w="40.0" w:type="dxa"/>
+              <w:right w:w="40.0" w:type="dxa"/>
+            </w:tcMar>
+            <w:vAlign w:val="bottom"/>
+          </w:tcPr>
+          <w:p>
+            <w:pPr>
+              <w:widowControl w:val="0"/>
+              <w:rPr/>
+            </w:pPr>
+            <w:hyperlink r:id="rId19">
+              <w:r>
+                <w:rPr>
+                  <w:color w:val="1155cc"/>
+                  <w:u w:val="single"/>
+                  <w:rtl w:val="0"/>
+                </w:rPr>
+                <w:t xml:space="preserve">ED-1260</w:t>
+              </w:r>
+            </w:hyperlink>
+            <w:r>
+              <w:rPr>
+                <w:rtl w:val="0"/>
+              </w:rPr>
+            </w:r>
+          </w:p>
+        </w:tc>
+        <w:tc>
+          <w:tcPr>
+            <w:tcBorders>
+              <w:top w:color="cccccc" w:space="0" w:sz="6" w:val="single"/>
+              <w:left w:color="cccccc" w:space="0" w:sz="6" w:val="single"/>
+              <w:bottom w:color="000000" w:space="0" w:sz="6" w:val="single"/>
+              <w:right w:color="000000" w:space="0" w:sz="6" w:val="single"/>
+            </w:tcBorders>
+            <w:shd w:fill="ffffff" w:val="clear"/>
+            <w:tcMar>
+              <w:top w:w="40.0" w:type="dxa"/>
+              <w:left w:w="40.0" w:type="dxa"/>
+              <w:bottom w:w="40.0" w:type="dxa"/>
+              <w:right w:w="40.0" w:type="dxa"/>
+            </w:tcMar>
+            <w:vAlign w:val="bottom"/>
+          </w:tcPr>
+          <w:p>
+            <w:pPr>
+              <w:widowControl w:val="0"/>
+              <w:rPr/>
+            </w:pPr>
+            <w:r>
+              <w:rPr>
+                <w:rtl w:val="0"/>
+              </w:rPr>
+              <w:t xml:space="preserve">The question count appeared 0 even after consuming the course assessment. This issue was resolved when user force updated their apps to the latest version</w:t>
+            </w:r>
+          </w:p>
+        </w:tc>
+        <w:tc>
+          <w:tcPr>
+            <w:tcBorders>
+              <w:top w:color="cccccc" w:space="0" w:sz="6" w:val="single"/>
+              <w:left w:color="cccccc" w:space="0" w:sz="6" w:val="single"/>
+              <w:bottom w:color="000000" w:space="0" w:sz="6" w:val="single"/>
+              <w:right w:color="000000" w:space="0" w:sz="6" w:val="single"/>
+            </w:tcBorders>
+            <w:shd w:fill="ffffff" w:val="clear"/>
+            <w:tcMar>
+              <w:top w:w="40.0" w:type="dxa"/>
+              <w:left w:w="40.0" w:type="dxa"/>
+              <w:bottom w:w="40.0" w:type="dxa"/>
+              <w:right w:w="40.0" w:type="dxa"/>
+            </w:tcMar>
+            <w:vAlign w:val="bottom"/>
+          </w:tcPr>
+          <w:p>
+            <w:pPr>
+              <w:widowControl w:val="0"/>
+              <w:rPr/>
+            </w:pPr>
+            <w:r>
+              <w:rPr>
+                <w:rtl w:val="0"/>
+              </w:rPr>
+              <w:t xml:space="preserve">Done</w:t>
+            </w:r>
+          </w:p>
+        </w:tc>
+        <w:tc>
+          <w:tcPr>
+            <w:tcBorders>
+              <w:top w:color="000000" w:space="0" w:sz="8" w:val="single"/>
+              <w:left w:color="000000" w:space="0" w:sz="8" w:val="single"/>
+              <w:bottom w:color="000000" w:space="0" w:sz="8" w:val="single"/>
+              <w:right w:color="000000" w:space="0" w:sz="8" w:val="single"/>
+            </w:tcBorders>
+            <w:shd w:fill="ffffff" w:val="clear"/>
+            <w:tcMar>
+              <w:top w:w="40.0" w:type="dxa"/>
+              <w:left w:w="40.0" w:type="dxa"/>
+              <w:bottom w:w="40.0" w:type="dxa"/>
+              <w:right w:w="40.0" w:type="dxa"/>
+            </w:tcMar>
+            <w:vAlign w:val="bottom"/>
+          </w:tcPr>
+          <w:p>
+            <w:pPr>
+              <w:widowControl w:val="0"/>
+              <w:rPr/>
+            </w:pPr>
+            <w:r>
+              <w:rPr>
+                <w:rtl w:val="0"/>
+              </w:rPr>
+              <w:t xml:space="preserve">Mobile App</w:t>
+            </w:r>
+          </w:p>
+        </w:tc>
+      </w:tr>
     </w:tbl>
     <w:p>
       <w:pPr>
@@ -4666,28 +5026,28 @@
         <w:jc w:val="left"/>
         <w:tblInd w:w="-45.0" w:type="dxa"/>
         <w:tblBorders>
-          <w:top w:color="000000" w:space="0" w:sz="8" w:val="single"/>
-          <w:left w:color="000000" w:space="0" w:sz="8" w:val="single"/>
-          <w:bottom w:color="000000" w:space="0" w:sz="8" w:val="single"/>
-          <w:right w:color="000000" w:space="0" w:sz="8" w:val="single"/>
-          <w:insideH w:color="000000" w:space="0" w:sz="8" w:val="single"/>
-          <w:insideV w:color="000000" w:space="0" w:sz="8" w:val="single"/>
+          <w:top w:color="1d1c1d" w:space="0" w:sz="8" w:val="single"/>
+          <w:left w:color="1d1c1d" w:space="0" w:sz="8" w:val="single"/>
+          <w:bottom w:color="1d1c1d" w:space="0" w:sz="8" w:val="single"/>
+          <w:right w:color="1d1c1d" w:space="0" w:sz="8" w:val="single"/>
+          <w:insideH w:color="1d1c1d" w:space="0" w:sz="8" w:val="single"/>
+          <w:insideV w:color="1d1c1d" w:space="0" w:sz="8" w:val="single"/>
         </w:tblBorders>
         <w:tblLayout w:type="fixed"/>
         <w:tblLook w:val="0600"/>
       </w:tblPr>
       <w:tblGrid>
-        <w:gridCol w:w="480"/>
-        <w:gridCol w:w="990"/>
-        <w:gridCol w:w="4425"/>
+        <w:gridCol w:w="435"/>
+        <w:gridCol w:w="1020"/>
+        <w:gridCol w:w="4440"/>
         <w:gridCol w:w="1125"/>
         <w:gridCol w:w="1530"/>
         <w:gridCol w:w="1020"/>
         <w:tblGridChange w:id="0">
           <w:tblGrid>
-            <w:gridCol w:w="480"/>
-            <w:gridCol w:w="990"/>
-            <w:gridCol w:w="4425"/>
+            <w:gridCol w:w="435"/>
+            <w:gridCol w:w="1020"/>
+            <w:gridCol w:w="4440"/>
             <w:gridCol w:w="1125"/>
             <w:gridCol w:w="1530"/>
             <w:gridCol w:w="1020"/>
@@ -4703,10 +5063,10 @@
         <w:tc>
           <w:tcPr>
             <w:tcBorders>
-              <w:top w:color="000000" w:space="0" w:sz="8" w:val="single"/>
-              <w:left w:color="000000" w:space="0" w:sz="8" w:val="single"/>
-              <w:bottom w:color="000000" w:space="0" w:sz="8" w:val="single"/>
-              <w:right w:color="000000" w:space="0" w:sz="8" w:val="single"/>
+              <w:top w:color="1d1c1d" w:space="0" w:sz="8" w:val="single"/>
+              <w:left w:color="1d1c1d" w:space="0" w:sz="8" w:val="single"/>
+              <w:bottom w:color="1d1c1d" w:space="0" w:sz="8" w:val="single"/>
+              <w:right w:color="1d1c1d" w:space="0" w:sz="8" w:val="single"/>
             </w:tcBorders>
             <w:shd w:fill="c9daf8" w:val="clear"/>
             <w:tcMar>
@@ -4736,10 +5096,10 @@
         <w:tc>
           <w:tcPr>
             <w:tcBorders>
-              <w:top w:color="000000" w:space="0" w:sz="8" w:val="single"/>
-              <w:left w:color="000000" w:space="0" w:sz="8" w:val="single"/>
-              <w:bottom w:color="000000" w:space="0" w:sz="8" w:val="single"/>
-              <w:right w:color="000000" w:space="0" w:sz="8" w:val="single"/>
+              <w:top w:color="1d1c1d" w:space="0" w:sz="8" w:val="single"/>
+              <w:left w:color="1d1c1d" w:space="0" w:sz="8" w:val="single"/>
+              <w:bottom w:color="1d1c1d" w:space="0" w:sz="8" w:val="single"/>
+              <w:right w:color="1d1c1d" w:space="0" w:sz="8" w:val="single"/>
             </w:tcBorders>
             <w:shd w:fill="c9daf8" w:val="clear"/>
             <w:tcMar>
@@ -4775,10 +5135,10 @@
         <w:tc>
           <w:tcPr>
             <w:tcBorders>
-              <w:top w:color="000000" w:space="0" w:sz="8" w:val="single"/>
-              <w:left w:color="000000" w:space="0" w:sz="8" w:val="single"/>
-              <w:bottom w:color="000000" w:space="0" w:sz="8" w:val="single"/>
-              <w:right w:color="000000" w:space="0" w:sz="8" w:val="single"/>
+              <w:top w:color="1d1c1d" w:space="0" w:sz="8" w:val="single"/>
+              <w:left w:color="1d1c1d" w:space="0" w:sz="8" w:val="single"/>
+              <w:bottom w:color="1d1c1d" w:space="0" w:sz="8" w:val="single"/>
+              <w:right w:color="1d1c1d" w:space="0" w:sz="8" w:val="single"/>
             </w:tcBorders>
             <w:shd w:fill="c9daf8" w:val="clear"/>
             <w:tcMar>
@@ -4814,10 +5174,10 @@
         <w:tc>
           <w:tcPr>
             <w:tcBorders>
-              <w:top w:color="000000" w:space="0" w:sz="8" w:val="single"/>
-              <w:left w:color="000000" w:space="0" w:sz="8" w:val="single"/>
-              <w:bottom w:color="000000" w:space="0" w:sz="8" w:val="single"/>
-              <w:right w:color="000000" w:space="0" w:sz="8" w:val="single"/>
+              <w:top w:color="1d1c1d" w:space="0" w:sz="8" w:val="single"/>
+              <w:left w:color="1d1c1d" w:space="0" w:sz="8" w:val="single"/>
+              <w:bottom w:color="1d1c1d" w:space="0" w:sz="8" w:val="single"/>
+              <w:right w:color="1d1c1d" w:space="0" w:sz="8" w:val="single"/>
             </w:tcBorders>
             <w:shd w:fill="c9daf8" w:val="clear"/>
             <w:tcMar>
@@ -4853,10 +5213,10 @@
         <w:tc>
           <w:tcPr>
             <w:tcBorders>
-              <w:top w:color="000000" w:space="0" w:sz="8" w:val="single"/>
-              <w:left w:color="000000" w:space="0" w:sz="8" w:val="single"/>
-              <w:bottom w:color="000000" w:space="0" w:sz="8" w:val="single"/>
-              <w:right w:color="000000" w:space="0" w:sz="8" w:val="single"/>
+              <w:top w:color="1d1c1d" w:space="0" w:sz="8" w:val="single"/>
+              <w:left w:color="1d1c1d" w:space="0" w:sz="8" w:val="single"/>
+              <w:bottom w:color="1d1c1d" w:space="0" w:sz="8" w:val="single"/>
+              <w:right w:color="1d1c1d" w:space="0" w:sz="8" w:val="single"/>
             </w:tcBorders>
             <w:shd w:fill="c9daf8" w:val="clear"/>
             <w:tcMar>
@@ -4892,10 +5252,10 @@
         <w:tc>
           <w:tcPr>
             <w:tcBorders>
-              <w:top w:color="000000" w:space="0" w:sz="8" w:val="single"/>
-              <w:left w:color="000000" w:space="0" w:sz="8" w:val="single"/>
-              <w:bottom w:color="000000" w:space="0" w:sz="8" w:val="single"/>
-              <w:right w:color="000000" w:space="0" w:sz="8" w:val="single"/>
+              <w:top w:color="1d1c1d" w:space="0" w:sz="8" w:val="single"/>
+              <w:left w:color="1d1c1d" w:space="0" w:sz="8" w:val="single"/>
+              <w:bottom w:color="1d1c1d" w:space="0" w:sz="8" w:val="single"/>
+              <w:right w:color="1d1c1d" w:space="0" w:sz="8" w:val="single"/>
             </w:tcBorders>
             <w:shd w:fill="c9daf8" w:val="clear"/>
             <w:tcMar>
@@ -4932,10 +5292,10 @@
         <w:tc>
           <w:tcPr>
             <w:tcBorders>
-              <w:top w:color="000000" w:space="0" w:sz="8" w:val="single"/>
-              <w:left w:color="000000" w:space="0" w:sz="8" w:val="single"/>
-              <w:bottom w:color="000000" w:space="0" w:sz="8" w:val="single"/>
-              <w:right w:color="000000" w:space="0" w:sz="8" w:val="single"/>
+              <w:top w:color="1d1c1d" w:space="0" w:sz="8" w:val="single"/>
+              <w:left w:color="1d1c1d" w:space="0" w:sz="8" w:val="single"/>
+              <w:bottom w:color="1d1c1d" w:space="0" w:sz="8" w:val="single"/>
+              <w:right w:color="1d1c1d" w:space="0" w:sz="8" w:val="single"/>
             </w:tcBorders>
             <w:shd w:fill="ffffff" w:val="clear"/>
             <w:tcMar>
@@ -4967,10 +5327,10 @@
         <w:tc>
           <w:tcPr>
             <w:tcBorders>
-              <w:top w:color="000000" w:space="0" w:sz="8" w:val="single"/>
-              <w:left w:color="000000" w:space="0" w:sz="8" w:val="single"/>
-              <w:bottom w:color="000000" w:space="0" w:sz="8" w:val="single"/>
-              <w:right w:color="000000" w:space="0" w:sz="8" w:val="single"/>
+              <w:top w:color="1d1c1d" w:space="0" w:sz="8" w:val="single"/>
+              <w:left w:color="1d1c1d" w:space="0" w:sz="8" w:val="single"/>
+              <w:bottom w:color="1d1c1d" w:space="0" w:sz="8" w:val="single"/>
+              <w:right w:color="1d1c1d" w:space="0" w:sz="8" w:val="single"/>
             </w:tcBorders>
             <w:tcMar>
               <w:top w:w="40.0" w:type="dxa"/>
@@ -4987,7 +5347,7 @@
                 <w:color w:val="1155cc"/>
               </w:rPr>
             </w:pPr>
-            <w:hyperlink r:id="rId19">
+            <w:hyperlink r:id="rId20">
               <w:r>
                 <w:rPr>
                   <w:color w:val="1155cc"/>
@@ -5006,10 +5366,10 @@
         <w:tc>
           <w:tcPr>
             <w:tcBorders>
-              <w:top w:color="cccccc" w:space="0" w:sz="6" w:val="single"/>
-              <w:left w:color="cccccc" w:space="0" w:sz="6" w:val="single"/>
-              <w:bottom w:color="000000" w:space="0" w:sz="6" w:val="single"/>
-              <w:right w:color="000000" w:space="0" w:sz="6" w:val="single"/>
+              <w:top w:color="1d1c1d" w:space="0" w:sz="6" w:val="single"/>
+              <w:left w:color="1d1c1d" w:space="0" w:sz="6" w:val="single"/>
+              <w:bottom w:color="1d1c1d" w:space="0" w:sz="6" w:val="single"/>
+              <w:right w:color="1d1c1d" w:space="0" w:sz="6" w:val="single"/>
             </w:tcBorders>
             <w:shd w:fill="ffffff" w:val="clear"/>
             <w:tcMar>
@@ -5036,10 +5396,10 @@
         <w:tc>
           <w:tcPr>
             <w:tcBorders>
-              <w:top w:color="000000" w:space="0" w:sz="8" w:val="single"/>
-              <w:left w:color="000000" w:space="0" w:sz="8" w:val="single"/>
-              <w:bottom w:color="000000" w:space="0" w:sz="8" w:val="single"/>
-              <w:right w:color="000000" w:space="0" w:sz="8" w:val="single"/>
+              <w:top w:color="1d1c1d" w:space="0" w:sz="8" w:val="single"/>
+              <w:left w:color="1d1c1d" w:space="0" w:sz="8" w:val="single"/>
+              <w:bottom w:color="1d1c1d" w:space="0" w:sz="8" w:val="single"/>
+              <w:right w:color="1d1c1d" w:space="0" w:sz="8" w:val="single"/>
             </w:tcBorders>
             <w:shd w:fill="ffffff" w:val="clear"/>
             <w:tcMar>
@@ -5069,10 +5429,10 @@
         <w:tc>
           <w:tcPr>
             <w:tcBorders>
-              <w:top w:color="000000" w:space="0" w:sz="8" w:val="single"/>
-              <w:left w:color="000000" w:space="0" w:sz="8" w:val="single"/>
-              <w:bottom w:color="000000" w:space="0" w:sz="8" w:val="single"/>
-              <w:right w:color="000000" w:space="0" w:sz="8" w:val="single"/>
+              <w:top w:color="1d1c1d" w:space="0" w:sz="8" w:val="single"/>
+              <w:left w:color="1d1c1d" w:space="0" w:sz="8" w:val="single"/>
+              <w:bottom w:color="1d1c1d" w:space="0" w:sz="8" w:val="single"/>
+              <w:right w:color="1d1c1d" w:space="0" w:sz="8" w:val="single"/>
             </w:tcBorders>
             <w:shd w:fill="ffffff" w:val="clear"/>
             <w:tcMar>
@@ -5099,10 +5459,10 @@
         <w:tc>
           <w:tcPr>
             <w:tcBorders>
-              <w:top w:color="000000" w:space="0" w:sz="8" w:val="single"/>
-              <w:left w:color="000000" w:space="0" w:sz="8" w:val="single"/>
-              <w:bottom w:color="000000" w:space="0" w:sz="8" w:val="single"/>
-              <w:right w:color="000000" w:space="0" w:sz="8" w:val="single"/>
+              <w:top w:color="1d1c1d" w:space="0" w:sz="8" w:val="single"/>
+              <w:left w:color="1d1c1d" w:space="0" w:sz="8" w:val="single"/>
+              <w:bottom w:color="1d1c1d" w:space="0" w:sz="8" w:val="single"/>
+              <w:right w:color="1d1c1d" w:space="0" w:sz="8" w:val="single"/>
             </w:tcBorders>
             <w:shd w:fill="ffffff" w:val="clear"/>
             <w:tcMar>
@@ -5136,10 +5496,10 @@
         <w:tc>
           <w:tcPr>
             <w:tcBorders>
-              <w:top w:color="000000" w:space="0" w:sz="8" w:val="single"/>
-              <w:left w:color="000000" w:space="0" w:sz="8" w:val="single"/>
-              <w:bottom w:color="000000" w:space="0" w:sz="8" w:val="single"/>
-              <w:right w:color="000000" w:space="0" w:sz="8" w:val="single"/>
+              <w:top w:color="1d1c1d" w:space="0" w:sz="8" w:val="single"/>
+              <w:left w:color="1d1c1d" w:space="0" w:sz="8" w:val="single"/>
+              <w:bottom w:color="1d1c1d" w:space="0" w:sz="8" w:val="single"/>
+              <w:right w:color="1d1c1d" w:space="0" w:sz="8" w:val="single"/>
             </w:tcBorders>
             <w:shd w:fill="ffffff" w:val="clear"/>
             <w:tcMar>
@@ -5171,10 +5531,10 @@
         <w:tc>
           <w:tcPr>
             <w:tcBorders>
-              <w:top w:color="000000" w:space="0" w:sz="8" w:val="single"/>
-              <w:left w:color="000000" w:space="0" w:sz="8" w:val="single"/>
-              <w:bottom w:color="000000" w:space="0" w:sz="8" w:val="single"/>
-              <w:right w:color="000000" w:space="0" w:sz="8" w:val="single"/>
+              <w:top w:color="1d1c1d" w:space="0" w:sz="8" w:val="single"/>
+              <w:left w:color="1d1c1d" w:space="0" w:sz="8" w:val="single"/>
+              <w:bottom w:color="1d1c1d" w:space="0" w:sz="8" w:val="single"/>
+              <w:right w:color="1d1c1d" w:space="0" w:sz="8" w:val="single"/>
             </w:tcBorders>
             <w:tcMar>
               <w:top w:w="40.0" w:type="dxa"/>
@@ -5191,7 +5551,7 @@
                 <w:color w:val="1155cc"/>
               </w:rPr>
             </w:pPr>
-            <w:hyperlink r:id="rId20">
+            <w:hyperlink r:id="rId21">
               <w:r>
                 <w:rPr>
                   <w:color w:val="1155cc"/>
@@ -5212,10 +5572,10 @@
         <w:tc>
           <w:tcPr>
             <w:tcBorders>
-              <w:top w:color="cccccc" w:space="0" w:sz="6" w:val="single"/>
-              <w:left w:color="cccccc" w:space="0" w:sz="6" w:val="single"/>
-              <w:bottom w:color="000000" w:space="0" w:sz="6" w:val="single"/>
-              <w:right w:color="000000" w:space="0" w:sz="6" w:val="single"/>
+              <w:top w:color="1d1c1d" w:space="0" w:sz="6" w:val="single"/>
+              <w:left w:color="1d1c1d" w:space="0" w:sz="6" w:val="single"/>
+              <w:bottom w:color="1d1c1d" w:space="0" w:sz="6" w:val="single"/>
+              <w:right w:color="1d1c1d" w:space="0" w:sz="6" w:val="single"/>
             </w:tcBorders>
             <w:shd w:fill="ffffff" w:val="clear"/>
             <w:tcMar>
@@ -5242,10 +5602,10 @@
         <w:tc>
           <w:tcPr>
             <w:tcBorders>
-              <w:top w:color="000000" w:space="0" w:sz="8" w:val="single"/>
-              <w:left w:color="000000" w:space="0" w:sz="8" w:val="single"/>
-              <w:bottom w:color="000000" w:space="0" w:sz="8" w:val="single"/>
-              <w:right w:color="000000" w:space="0" w:sz="8" w:val="single"/>
+              <w:top w:color="1d1c1d" w:space="0" w:sz="8" w:val="single"/>
+              <w:left w:color="1d1c1d" w:space="0" w:sz="8" w:val="single"/>
+              <w:bottom w:color="1d1c1d" w:space="0" w:sz="8" w:val="single"/>
+              <w:right w:color="1d1c1d" w:space="0" w:sz="8" w:val="single"/>
             </w:tcBorders>
             <w:shd w:fill="ffffff" w:val="clear"/>
             <w:tcMar>
@@ -5275,10 +5635,10 @@
         <w:tc>
           <w:tcPr>
             <w:tcBorders>
-              <w:top w:color="000000" w:space="0" w:sz="8" w:val="single"/>
-              <w:left w:color="000000" w:space="0" w:sz="8" w:val="single"/>
-              <w:bottom w:color="000000" w:space="0" w:sz="8" w:val="single"/>
-              <w:right w:color="000000" w:space="0" w:sz="8" w:val="single"/>
+              <w:top w:color="1d1c1d" w:space="0" w:sz="8" w:val="single"/>
+              <w:left w:color="1d1c1d" w:space="0" w:sz="8" w:val="single"/>
+              <w:bottom w:color="1d1c1d" w:space="0" w:sz="8" w:val="single"/>
+              <w:right w:color="1d1c1d" w:space="0" w:sz="8" w:val="single"/>
             </w:tcBorders>
             <w:shd w:fill="ffffff" w:val="clear"/>
             <w:tcMar>
@@ -5305,10 +5665,10 @@
         <w:tc>
           <w:tcPr>
             <w:tcBorders>
-              <w:top w:color="000000" w:space="0" w:sz="8" w:val="single"/>
-              <w:left w:color="000000" w:space="0" w:sz="8" w:val="single"/>
-              <w:bottom w:color="000000" w:space="0" w:sz="8" w:val="single"/>
-              <w:right w:color="000000" w:space="0" w:sz="8" w:val="single"/>
+              <w:top w:color="1d1c1d" w:space="0" w:sz="8" w:val="single"/>
+              <w:left w:color="1d1c1d" w:space="0" w:sz="8" w:val="single"/>
+              <w:bottom w:color="1d1c1d" w:space="0" w:sz="8" w:val="single"/>
+              <w:right w:color="1d1c1d" w:space="0" w:sz="8" w:val="single"/>
             </w:tcBorders>
             <w:shd w:fill="ffffff" w:val="clear"/>
             <w:tcMar>
@@ -5342,10 +5702,10 @@
         <w:tc>
           <w:tcPr>
             <w:tcBorders>
-              <w:top w:color="000000" w:space="0" w:sz="8" w:val="single"/>
-              <w:left w:color="000000" w:space="0" w:sz="8" w:val="single"/>
-              <w:bottom w:color="000000" w:space="0" w:sz="8" w:val="single"/>
-              <w:right w:color="000000" w:space="0" w:sz="8" w:val="single"/>
+              <w:top w:color="1d1c1d" w:space="0" w:sz="8" w:val="single"/>
+              <w:left w:color="1d1c1d" w:space="0" w:sz="8" w:val="single"/>
+              <w:bottom w:color="1d1c1d" w:space="0" w:sz="8" w:val="single"/>
+              <w:right w:color="1d1c1d" w:space="0" w:sz="8" w:val="single"/>
             </w:tcBorders>
             <w:shd w:fill="ffffff" w:val="clear"/>
             <w:tcMar>
@@ -5377,10 +5737,10 @@
         <w:tc>
           <w:tcPr>
             <w:tcBorders>
-              <w:top w:color="000000" w:space="0" w:sz="8" w:val="single"/>
-              <w:left w:color="000000" w:space="0" w:sz="8" w:val="single"/>
-              <w:bottom w:color="000000" w:space="0" w:sz="8" w:val="single"/>
-              <w:right w:color="000000" w:space="0" w:sz="8" w:val="single"/>
+              <w:top w:color="1d1c1d" w:space="0" w:sz="8" w:val="single"/>
+              <w:left w:color="1d1c1d" w:space="0" w:sz="8" w:val="single"/>
+              <w:bottom w:color="1d1c1d" w:space="0" w:sz="8" w:val="single"/>
+              <w:right w:color="1d1c1d" w:space="0" w:sz="8" w:val="single"/>
             </w:tcBorders>
             <w:tcMar>
               <w:top w:w="40.0" w:type="dxa"/>
@@ -5397,7 +5757,7 @@
                 <w:color w:val="1155cc"/>
               </w:rPr>
             </w:pPr>
-            <w:hyperlink r:id="rId21">
+            <w:hyperlink r:id="rId22">
               <w:r>
                 <w:rPr>
                   <w:color w:val="1155cc"/>
@@ -5416,10 +5776,10 @@
         <w:tc>
           <w:tcPr>
             <w:tcBorders>
-              <w:top w:color="cccccc" w:space="0" w:sz="6" w:val="single"/>
-              <w:left w:color="cccccc" w:space="0" w:sz="6" w:val="single"/>
-              <w:bottom w:color="000000" w:space="0" w:sz="6" w:val="single"/>
-              <w:right w:color="000000" w:space="0" w:sz="6" w:val="single"/>
+              <w:top w:color="1d1c1d" w:space="0" w:sz="6" w:val="single"/>
+              <w:left w:color="1d1c1d" w:space="0" w:sz="6" w:val="single"/>
+              <w:bottom w:color="1d1c1d" w:space="0" w:sz="6" w:val="single"/>
+              <w:right w:color="1d1c1d" w:space="0" w:sz="6" w:val="single"/>
             </w:tcBorders>
             <w:shd w:fill="ffffff" w:val="clear"/>
             <w:tcMar>
@@ -5446,10 +5806,10 @@
         <w:tc>
           <w:tcPr>
             <w:tcBorders>
-              <w:top w:color="000000" w:space="0" w:sz="8" w:val="single"/>
-              <w:left w:color="000000" w:space="0" w:sz="8" w:val="single"/>
-              <w:bottom w:color="000000" w:space="0" w:sz="8" w:val="single"/>
-              <w:right w:color="000000" w:space="0" w:sz="8" w:val="single"/>
+              <w:top w:color="1d1c1d" w:space="0" w:sz="8" w:val="single"/>
+              <w:left w:color="1d1c1d" w:space="0" w:sz="8" w:val="single"/>
+              <w:bottom w:color="1d1c1d" w:space="0" w:sz="8" w:val="single"/>
+              <w:right w:color="1d1c1d" w:space="0" w:sz="8" w:val="single"/>
             </w:tcBorders>
             <w:shd w:fill="ffffff" w:val="clear"/>
             <w:tcMar>
@@ -5479,10 +5839,10 @@
         <w:tc>
           <w:tcPr>
             <w:tcBorders>
-              <w:top w:color="000000" w:space="0" w:sz="8" w:val="single"/>
-              <w:left w:color="000000" w:space="0" w:sz="8" w:val="single"/>
-              <w:bottom w:color="000000" w:space="0" w:sz="8" w:val="single"/>
-              <w:right w:color="000000" w:space="0" w:sz="8" w:val="single"/>
+              <w:top w:color="1d1c1d" w:space="0" w:sz="8" w:val="single"/>
+              <w:left w:color="1d1c1d" w:space="0" w:sz="8" w:val="single"/>
+              <w:bottom w:color="1d1c1d" w:space="0" w:sz="8" w:val="single"/>
+              <w:right w:color="1d1c1d" w:space="0" w:sz="8" w:val="single"/>
             </w:tcBorders>
             <w:shd w:fill="ffffff" w:val="clear"/>
             <w:tcMar>
@@ -5509,10 +5869,10 @@
         <w:tc>
           <w:tcPr>
             <w:tcBorders>
-              <w:top w:color="000000" w:space="0" w:sz="8" w:val="single"/>
-              <w:left w:color="000000" w:space="0" w:sz="8" w:val="single"/>
-              <w:bottom w:color="000000" w:space="0" w:sz="8" w:val="single"/>
-              <w:right w:color="000000" w:space="0" w:sz="8" w:val="single"/>
+              <w:top w:color="1d1c1d" w:space="0" w:sz="8" w:val="single"/>
+              <w:left w:color="1d1c1d" w:space="0" w:sz="8" w:val="single"/>
+              <w:bottom w:color="1d1c1d" w:space="0" w:sz="8" w:val="single"/>
+              <w:right w:color="1d1c1d" w:space="0" w:sz="8" w:val="single"/>
             </w:tcBorders>
             <w:shd w:fill="ffffff" w:val="clear"/>
             <w:tcMar>
@@ -5533,11 +5893,3397 @@
                 <w:rtl w:val="0"/>
               </w:rPr>
               <w:t xml:space="preserve">5.0.6</w:t>
+            </w:r>
+          </w:p>
+        </w:tc>
+      </w:tr>
+      <w:tr>
+        <w:trPr>
+          <w:cantSplit w:val="0"/>
+          <w:trHeight w:val="330" w:hRule="atLeast"/>
+          <w:tblHeader w:val="0"/>
+        </w:trPr>
+        <w:tc>
+          <w:tcPr>
+            <w:tcBorders>
+              <w:top w:color="1d1c1d" w:space="0" w:sz="8" w:val="single"/>
+              <w:left w:color="1d1c1d" w:space="0" w:sz="8" w:val="single"/>
+              <w:bottom w:color="1d1c1d" w:space="0" w:sz="8" w:val="single"/>
+              <w:right w:color="1d1c1d" w:space="0" w:sz="8" w:val="single"/>
+            </w:tcBorders>
+            <w:shd w:fill="ffffff" w:val="clear"/>
+            <w:tcMar>
+              <w:top w:w="40.0" w:type="dxa"/>
+              <w:left w:w="40.0" w:type="dxa"/>
+              <w:bottom w:w="40.0" w:type="dxa"/>
+              <w:right w:w="40.0" w:type="dxa"/>
+            </w:tcMar>
+            <w:vAlign w:val="bottom"/>
+          </w:tcPr>
+          <w:p>
+            <w:pPr>
+              <w:widowControl w:val="0"/>
+              <w:rPr>
+                <w:sz w:val="20"/>
+                <w:szCs w:val="20"/>
+              </w:rPr>
+            </w:pPr>
+            <w:r>
+              <w:rPr>
+                <w:sz w:val="20"/>
+                <w:szCs w:val="20"/>
+                <w:rtl w:val="0"/>
+              </w:rPr>
+              <w:t xml:space="preserve">4</w:t>
+            </w:r>
+          </w:p>
+        </w:tc>
+        <w:tc>
+          <w:tcPr>
+            <w:tcBorders>
+              <w:top w:color="1d1c1d" w:space="0" w:sz="8" w:val="single"/>
+              <w:left w:color="1d1c1d" w:space="0" w:sz="8" w:val="single"/>
+              <w:bottom w:color="1d1c1d" w:space="0" w:sz="8" w:val="single"/>
+              <w:right w:color="1d1c1d" w:space="0" w:sz="8" w:val="single"/>
+            </w:tcBorders>
+            <w:tcMar>
+              <w:top w:w="100.0" w:type="dxa"/>
+              <w:left w:w="100.0" w:type="dxa"/>
+              <w:bottom w:w="100.0" w:type="dxa"/>
+              <w:right w:w="100.0" w:type="dxa"/>
+            </w:tcMar>
+            <w:vAlign w:val="top"/>
+          </w:tcPr>
+          <w:p>
+            <w:pPr>
+              <w:widowControl w:val="0"/>
+              <w:spacing w:line="288" w:lineRule="auto"/>
+              <w:rPr>
+                <w:color w:val="1155cc"/>
+                <w:sz w:val="24"/>
+                <w:szCs w:val="24"/>
+              </w:rPr>
+            </w:pPr>
+            <w:hyperlink r:id="rId23">
+              <w:r>
+                <w:rPr>
+                  <w:color w:val="1155cc"/>
+                  <w:sz w:val="24"/>
+                  <w:szCs w:val="24"/>
+                  <w:rtl w:val="0"/>
+                </w:rPr>
+                <w:t xml:space="preserve">ED-84</w:t>
+              </w:r>
+            </w:hyperlink>
+            <w:r>
+              <w:rPr>
+                <w:rtl w:val="0"/>
+              </w:rPr>
+            </w:r>
+          </w:p>
+        </w:tc>
+        <w:tc>
+          <w:tcPr>
+            <w:tcBorders>
+              <w:top w:color="1d1c1d" w:space="0" w:sz="8" w:val="single"/>
+              <w:left w:color="1d1c1d" w:space="0" w:sz="8" w:val="single"/>
+              <w:bottom w:color="1d1c1d" w:space="0" w:sz="8" w:val="single"/>
+              <w:right w:color="1d1c1d" w:space="0" w:sz="8" w:val="single"/>
+            </w:tcBorders>
+            <w:tcMar>
+              <w:top w:w="100.0" w:type="dxa"/>
+              <w:left w:w="100.0" w:type="dxa"/>
+              <w:bottom w:w="100.0" w:type="dxa"/>
+              <w:right w:w="100.0" w:type="dxa"/>
+            </w:tcMar>
+            <w:vAlign w:val="top"/>
+          </w:tcPr>
+          <w:p>
+            <w:pPr>
+              <w:pStyle w:val="Heading1"/>
+              <w:keepNext w:val="0"/>
+              <w:keepLines w:val="0"/>
+              <w:widowControl w:val="0"/>
+              <w:spacing w:after="0" w:before="0" w:line="276" w:lineRule="auto"/>
+              <w:rPr>
+                <w:b w:val="1"/>
+                <w:sz w:val="22"/>
+                <w:szCs w:val="22"/>
+              </w:rPr>
+            </w:pPr>
+            <w:bookmarkStart w:colFirst="0" w:colLast="0" w:name="_mwa9elkik9av" w:id="4"/>
+            <w:bookmarkEnd w:id="4"/>
+            <w:r>
+              <w:rPr>
+                <w:b w:val="1"/>
+                <w:sz w:val="22"/>
+                <w:szCs w:val="22"/>
+                <w:rtl w:val="0"/>
+              </w:rPr>
+              <w:t xml:space="preserve">Name change for Certificate in the project</w:t>
+            </w:r>
+          </w:p>
+          <w:p>
+            <w:pPr>
+              <w:spacing w:line="240" w:lineRule="auto"/>
+              <w:rPr/>
+            </w:pPr>
+            <w:r>
+              <w:rPr>
+                <w:rtl w:val="0"/>
+              </w:rPr>
+            </w:r>
+          </w:p>
+          <w:p>
+            <w:pPr>
+              <w:spacing w:line="240" w:lineRule="auto"/>
+              <w:rPr/>
+            </w:pPr>
+            <w:r>
+              <w:rPr>
+                <w:rtl w:val="0"/>
+              </w:rPr>
+              <w:t xml:space="preserve">On starting projects that have certificates attached, users will be shown a pop-up message that displays the name which will be added to the certificate. Users will be allowed to change the name in the profile to receive the certificate in the desired name.</w:t>
+            </w:r>
+          </w:p>
+        </w:tc>
+        <w:tc>
+          <w:tcPr>
+            <w:tcBorders>
+              <w:top w:color="1d1c1d" w:space="0" w:sz="8" w:val="single"/>
+              <w:left w:color="1d1c1d" w:space="0" w:sz="8" w:val="single"/>
+              <w:bottom w:color="1d1c1d" w:space="0" w:sz="8" w:val="single"/>
+              <w:right w:color="1d1c1d" w:space="0" w:sz="8" w:val="single"/>
+            </w:tcBorders>
+            <w:shd w:fill="ffffff" w:val="clear"/>
+            <w:tcMar>
+              <w:top w:w="40.0" w:type="dxa"/>
+              <w:left w:w="40.0" w:type="dxa"/>
+              <w:bottom w:w="40.0" w:type="dxa"/>
+              <w:right w:w="40.0" w:type="dxa"/>
+            </w:tcMar>
+            <w:vAlign w:val="bottom"/>
+          </w:tcPr>
+          <w:p>
+            <w:pPr>
+              <w:widowControl w:val="0"/>
+              <w:rPr>
+                <w:color w:val="434343"/>
+              </w:rPr>
+            </w:pPr>
+            <w:r>
+              <w:rPr>
+                <w:color w:val="434343"/>
+                <w:rtl w:val="0"/>
+              </w:rPr>
+              <w:t xml:space="preserve">In Validation</w:t>
+            </w:r>
+          </w:p>
+        </w:tc>
+        <w:tc>
+          <w:tcPr>
+            <w:tcBorders>
+              <w:top w:color="1d1c1d" w:space="0" w:sz="8" w:val="single"/>
+              <w:left w:color="1d1c1d" w:space="0" w:sz="8" w:val="single"/>
+              <w:bottom w:color="1d1c1d" w:space="0" w:sz="8" w:val="single"/>
+              <w:right w:color="1d1c1d" w:space="0" w:sz="8" w:val="single"/>
+            </w:tcBorders>
+            <w:shd w:fill="ffffff" w:val="clear"/>
+            <w:tcMar>
+              <w:top w:w="40.0" w:type="dxa"/>
+              <w:left w:w="40.0" w:type="dxa"/>
+              <w:bottom w:w="40.0" w:type="dxa"/>
+              <w:right w:w="40.0" w:type="dxa"/>
+            </w:tcMar>
+            <w:vAlign w:val="bottom"/>
+          </w:tcPr>
+          <w:p>
+            <w:pPr>
+              <w:widowControl w:val="0"/>
+              <w:rPr/>
+            </w:pPr>
+            <w:r>
+              <w:rPr>
+                <w:rtl w:val="0"/>
+              </w:rPr>
+              <w:t xml:space="preserve">Mobile App</w:t>
+            </w:r>
+          </w:p>
+        </w:tc>
+        <w:tc>
+          <w:tcPr>
+            <w:tcBorders>
+              <w:top w:color="1d1c1d" w:space="0" w:sz="8" w:val="single"/>
+              <w:left w:color="1d1c1d" w:space="0" w:sz="8" w:val="single"/>
+              <w:bottom w:color="1d1c1d" w:space="0" w:sz="8" w:val="single"/>
+              <w:right w:color="1d1c1d" w:space="0" w:sz="8" w:val="single"/>
+            </w:tcBorders>
+            <w:shd w:fill="ffffff" w:val="clear"/>
+            <w:tcMar>
+              <w:top w:w="40.0" w:type="dxa"/>
+              <w:left w:w="40.0" w:type="dxa"/>
+              <w:bottom w:w="40.0" w:type="dxa"/>
+              <w:right w:w="40.0" w:type="dxa"/>
+            </w:tcMar>
+            <w:vAlign w:val="bottom"/>
+          </w:tcPr>
+          <w:p>
+            <w:pPr>
+              <w:widowControl w:val="0"/>
+              <w:rPr/>
+            </w:pPr>
+            <w:r>
+              <w:rPr>
+                <w:rtl w:val="0"/>
+              </w:rPr>
+              <w:t xml:space="preserve">5.1.0.1</w:t>
+            </w:r>
+          </w:p>
+        </w:tc>
+      </w:tr>
+      <w:tr>
+        <w:trPr>
+          <w:cantSplit w:val="0"/>
+          <w:trHeight w:val="330" w:hRule="atLeast"/>
+          <w:tblHeader w:val="0"/>
+        </w:trPr>
+        <w:tc>
+          <w:tcPr>
+            <w:tcBorders>
+              <w:top w:color="1d1c1d" w:space="0" w:sz="8" w:val="single"/>
+              <w:left w:color="1d1c1d" w:space="0" w:sz="8" w:val="single"/>
+              <w:bottom w:color="1d1c1d" w:space="0" w:sz="8" w:val="single"/>
+              <w:right w:color="1d1c1d" w:space="0" w:sz="8" w:val="single"/>
+            </w:tcBorders>
+            <w:shd w:fill="ffffff" w:val="clear"/>
+            <w:tcMar>
+              <w:top w:w="40.0" w:type="dxa"/>
+              <w:left w:w="40.0" w:type="dxa"/>
+              <w:bottom w:w="40.0" w:type="dxa"/>
+              <w:right w:w="40.0" w:type="dxa"/>
+            </w:tcMar>
+            <w:vAlign w:val="bottom"/>
+          </w:tcPr>
+          <w:p>
+            <w:pPr>
+              <w:widowControl w:val="0"/>
+              <w:rPr>
+                <w:sz w:val="20"/>
+                <w:szCs w:val="20"/>
+              </w:rPr>
+            </w:pPr>
+            <w:r>
+              <w:rPr>
+                <w:sz w:val="20"/>
+                <w:szCs w:val="20"/>
+                <w:rtl w:val="0"/>
+              </w:rPr>
+              <w:t xml:space="preserve">5</w:t>
+            </w:r>
+          </w:p>
+        </w:tc>
+        <w:tc>
+          <w:tcPr>
+            <w:tcBorders>
+              <w:top w:color="1d1c1d" w:space="0" w:sz="8" w:val="single"/>
+              <w:left w:color="1d1c1d" w:space="0" w:sz="8" w:val="single"/>
+              <w:bottom w:color="1d1c1d" w:space="0" w:sz="8" w:val="single"/>
+              <w:right w:color="1d1c1d" w:space="0" w:sz="8" w:val="single"/>
+            </w:tcBorders>
+            <w:tcMar>
+              <w:top w:w="100.0" w:type="dxa"/>
+              <w:left w:w="100.0" w:type="dxa"/>
+              <w:bottom w:w="100.0" w:type="dxa"/>
+              <w:right w:w="100.0" w:type="dxa"/>
+            </w:tcMar>
+            <w:vAlign w:val="top"/>
+          </w:tcPr>
+          <w:p>
+            <w:pPr>
+              <w:widowControl w:val="0"/>
+              <w:spacing w:line="288" w:lineRule="auto"/>
+              <w:rPr>
+                <w:color w:val="1155cc"/>
+                <w:sz w:val="24"/>
+                <w:szCs w:val="24"/>
+              </w:rPr>
+            </w:pPr>
+            <w:hyperlink r:id="rId24">
+              <w:r>
+                <w:rPr>
+                  <w:color w:val="1155cc"/>
+                  <w:sz w:val="24"/>
+                  <w:szCs w:val="24"/>
+                  <w:rtl w:val="0"/>
+                </w:rPr>
+                <w:t xml:space="preserve">ED-85</w:t>
+              </w:r>
+            </w:hyperlink>
+            <w:r>
+              <w:rPr>
+                <w:rtl w:val="0"/>
+              </w:rPr>
+            </w:r>
+          </w:p>
+        </w:tc>
+        <w:tc>
+          <w:tcPr>
+            <w:tcBorders>
+              <w:top w:color="1d1c1d" w:space="0" w:sz="8" w:val="single"/>
+              <w:left w:color="1d1c1d" w:space="0" w:sz="8" w:val="single"/>
+              <w:bottom w:color="1d1c1d" w:space="0" w:sz="8" w:val="single"/>
+              <w:right w:color="1d1c1d" w:space="0" w:sz="8" w:val="single"/>
+            </w:tcBorders>
+            <w:tcMar>
+              <w:top w:w="100.0" w:type="dxa"/>
+              <w:left w:w="100.0" w:type="dxa"/>
+              <w:bottom w:w="100.0" w:type="dxa"/>
+              <w:right w:w="100.0" w:type="dxa"/>
+            </w:tcMar>
+            <w:vAlign w:val="top"/>
+          </w:tcPr>
+          <w:p>
+            <w:pPr>
+              <w:widowControl w:val="0"/>
+              <w:spacing w:line="288" w:lineRule="auto"/>
+              <w:rPr>
+                <w:b w:val="1"/>
+              </w:rPr>
+            </w:pPr>
+            <w:r>
+              <w:rPr>
+                <w:b w:val="1"/>
+                <w:rtl w:val="0"/>
+              </w:rPr>
+              <w:t xml:space="preserve">Certificate download and access via profile page</w:t>
+            </w:r>
+          </w:p>
+          <w:p>
+            <w:pPr>
+              <w:widowControl w:val="0"/>
+              <w:spacing w:line="288" w:lineRule="auto"/>
+              <w:rPr>
+                <w:b w:val="1"/>
+              </w:rPr>
+            </w:pPr>
+            <w:r>
+              <w:rPr>
+                <w:rtl w:val="0"/>
+              </w:rPr>
+            </w:r>
+          </w:p>
+          <w:p>
+            <w:pPr>
+              <w:keepNext w:val="0"/>
+              <w:keepLines w:val="0"/>
+              <w:widowControl w:val="1"/>
+              <w:pBdr>
+                <w:top w:space="0" w:sz="0" w:val="nil"/>
+                <w:left w:space="0" w:sz="0" w:val="nil"/>
+                <w:bottom w:space="0" w:sz="0" w:val="nil"/>
+                <w:right w:space="0" w:sz="0" w:val="nil"/>
+                <w:between w:space="0" w:sz="0" w:val="nil"/>
+              </w:pBdr>
+              <w:shd w:fill="auto" w:val="clear"/>
+              <w:spacing w:after="0" w:before="0" w:line="240" w:lineRule="auto"/>
+              <w:ind w:left="0" w:right="0" w:firstLine="0"/>
+              <w:jc w:val="left"/>
+              <w:rPr>
+                <w:sz w:val="24"/>
+                <w:szCs w:val="24"/>
+              </w:rPr>
+            </w:pPr>
+            <w:r>
+              <w:rPr>
+                <w:rtl w:val="0"/>
+              </w:rPr>
+              <w:t xml:space="preserve">Users can access and download the certificate received for completed projects from the profile section. Certificate will be generated only if users have submitted the project and met the criteria for receiving certificates. </w:t>
+            </w:r>
+            <w:r>
+              <w:rPr>
+                <w:rtl w:val="0"/>
+              </w:rPr>
+            </w:r>
+          </w:p>
+        </w:tc>
+        <w:tc>
+          <w:tcPr>
+            <w:tcBorders>
+              <w:top w:color="1d1c1d" w:space="0" w:sz="8" w:val="single"/>
+              <w:left w:color="1d1c1d" w:space="0" w:sz="8" w:val="single"/>
+              <w:bottom w:color="1d1c1d" w:space="0" w:sz="8" w:val="single"/>
+              <w:right w:color="1d1c1d" w:space="0" w:sz="8" w:val="single"/>
+            </w:tcBorders>
+            <w:shd w:fill="ffffff" w:val="clear"/>
+            <w:tcMar>
+              <w:top w:w="40.0" w:type="dxa"/>
+              <w:left w:w="40.0" w:type="dxa"/>
+              <w:bottom w:w="40.0" w:type="dxa"/>
+              <w:right w:w="40.0" w:type="dxa"/>
+            </w:tcMar>
+            <w:vAlign w:val="bottom"/>
+          </w:tcPr>
+          <w:p>
+            <w:pPr>
+              <w:widowControl w:val="0"/>
+              <w:rPr>
+                <w:color w:val="434343"/>
+              </w:rPr>
+            </w:pPr>
+            <w:r>
+              <w:rPr>
+                <w:color w:val="434343"/>
+                <w:rtl w:val="0"/>
+              </w:rPr>
+              <w:t xml:space="preserve">In Validation</w:t>
+            </w:r>
+          </w:p>
+        </w:tc>
+        <w:tc>
+          <w:tcPr>
+            <w:tcBorders>
+              <w:top w:color="1d1c1d" w:space="0" w:sz="8" w:val="single"/>
+              <w:left w:color="1d1c1d" w:space="0" w:sz="8" w:val="single"/>
+              <w:bottom w:color="1d1c1d" w:space="0" w:sz="8" w:val="single"/>
+              <w:right w:color="1d1c1d" w:space="0" w:sz="8" w:val="single"/>
+            </w:tcBorders>
+            <w:shd w:fill="ffffff" w:val="clear"/>
+            <w:tcMar>
+              <w:top w:w="40.0" w:type="dxa"/>
+              <w:left w:w="40.0" w:type="dxa"/>
+              <w:bottom w:w="40.0" w:type="dxa"/>
+              <w:right w:w="40.0" w:type="dxa"/>
+            </w:tcMar>
+            <w:vAlign w:val="bottom"/>
+          </w:tcPr>
+          <w:p>
+            <w:pPr>
+              <w:widowControl w:val="0"/>
+              <w:rPr/>
+            </w:pPr>
+            <w:r>
+              <w:rPr>
+                <w:rtl w:val="0"/>
+              </w:rPr>
+              <w:t xml:space="preserve">Mobile App</w:t>
+            </w:r>
+          </w:p>
+        </w:tc>
+        <w:tc>
+          <w:tcPr>
+            <w:tcBorders>
+              <w:top w:color="1d1c1d" w:space="0" w:sz="8" w:val="single"/>
+              <w:left w:color="1d1c1d" w:space="0" w:sz="8" w:val="single"/>
+              <w:bottom w:color="1d1c1d" w:space="0" w:sz="8" w:val="single"/>
+              <w:right w:color="1d1c1d" w:space="0" w:sz="8" w:val="single"/>
+            </w:tcBorders>
+            <w:shd w:fill="ffffff" w:val="clear"/>
+            <w:tcMar>
+              <w:top w:w="40.0" w:type="dxa"/>
+              <w:left w:w="40.0" w:type="dxa"/>
+              <w:bottom w:w="40.0" w:type="dxa"/>
+              <w:right w:w="40.0" w:type="dxa"/>
+            </w:tcMar>
+            <w:vAlign w:val="bottom"/>
+          </w:tcPr>
+          <w:p>
+            <w:pPr>
+              <w:widowControl w:val="0"/>
+              <w:rPr/>
+            </w:pPr>
+            <w:r>
+              <w:rPr>
+                <w:rtl w:val="0"/>
+              </w:rPr>
+              <w:t xml:space="preserve">5.1.0.1</w:t>
+            </w:r>
+          </w:p>
+        </w:tc>
+      </w:tr>
+      <w:tr>
+        <w:trPr>
+          <w:cantSplit w:val="0"/>
+          <w:trHeight w:val="330" w:hRule="atLeast"/>
+          <w:tblHeader w:val="0"/>
+        </w:trPr>
+        <w:tc>
+          <w:tcPr>
+            <w:tcBorders>
+              <w:top w:color="1d1c1d" w:space="0" w:sz="8" w:val="single"/>
+              <w:left w:color="1d1c1d" w:space="0" w:sz="8" w:val="single"/>
+              <w:bottom w:color="1d1c1d" w:space="0" w:sz="8" w:val="single"/>
+              <w:right w:color="1d1c1d" w:space="0" w:sz="8" w:val="single"/>
+            </w:tcBorders>
+            <w:shd w:fill="ffffff" w:val="clear"/>
+            <w:tcMar>
+              <w:top w:w="40.0" w:type="dxa"/>
+              <w:left w:w="40.0" w:type="dxa"/>
+              <w:bottom w:w="40.0" w:type="dxa"/>
+              <w:right w:w="40.0" w:type="dxa"/>
+            </w:tcMar>
+            <w:vAlign w:val="bottom"/>
+          </w:tcPr>
+          <w:p>
+            <w:pPr>
+              <w:widowControl w:val="0"/>
+              <w:rPr>
+                <w:sz w:val="20"/>
+                <w:szCs w:val="20"/>
+              </w:rPr>
+            </w:pPr>
+            <w:r>
+              <w:rPr>
+                <w:sz w:val="20"/>
+                <w:szCs w:val="20"/>
+                <w:rtl w:val="0"/>
+              </w:rPr>
+              <w:t xml:space="preserve">6</w:t>
+            </w:r>
+          </w:p>
+        </w:tc>
+        <w:tc>
+          <w:tcPr>
+            <w:tcBorders>
+              <w:top w:color="1d1c1d" w:space="0" w:sz="8" w:val="single"/>
+              <w:left w:color="1d1c1d" w:space="0" w:sz="8" w:val="single"/>
+              <w:bottom w:color="1d1c1d" w:space="0" w:sz="8" w:val="single"/>
+              <w:right w:color="1d1c1d" w:space="0" w:sz="8" w:val="single"/>
+            </w:tcBorders>
+            <w:tcMar>
+              <w:top w:w="100.0" w:type="dxa"/>
+              <w:left w:w="100.0" w:type="dxa"/>
+              <w:bottom w:w="100.0" w:type="dxa"/>
+              <w:right w:w="100.0" w:type="dxa"/>
+            </w:tcMar>
+            <w:vAlign w:val="top"/>
+          </w:tcPr>
+          <w:p>
+            <w:pPr>
+              <w:widowControl w:val="0"/>
+              <w:spacing w:line="288" w:lineRule="auto"/>
+              <w:rPr>
+                <w:color w:val="1155cc"/>
+                <w:sz w:val="24"/>
+                <w:szCs w:val="24"/>
+              </w:rPr>
+            </w:pPr>
+            <w:hyperlink r:id="rId25">
+              <w:r>
+                <w:rPr>
+                  <w:color w:val="1155cc"/>
+                  <w:sz w:val="24"/>
+                  <w:szCs w:val="24"/>
+                  <w:rtl w:val="0"/>
+                </w:rPr>
+                <w:t xml:space="preserve">ED-86</w:t>
+              </w:r>
+            </w:hyperlink>
+            <w:r>
+              <w:rPr>
+                <w:rtl w:val="0"/>
+              </w:rPr>
+            </w:r>
+          </w:p>
+        </w:tc>
+        <w:tc>
+          <w:tcPr>
+            <w:tcBorders>
+              <w:top w:color="1d1c1d" w:space="0" w:sz="8" w:val="single"/>
+              <w:left w:color="1d1c1d" w:space="0" w:sz="8" w:val="single"/>
+              <w:bottom w:color="1d1c1d" w:space="0" w:sz="8" w:val="single"/>
+              <w:right w:color="1d1c1d" w:space="0" w:sz="8" w:val="single"/>
+            </w:tcBorders>
+            <w:tcMar>
+              <w:top w:w="100.0" w:type="dxa"/>
+              <w:left w:w="100.0" w:type="dxa"/>
+              <w:bottom w:w="100.0" w:type="dxa"/>
+              <w:right w:w="100.0" w:type="dxa"/>
+            </w:tcMar>
+            <w:vAlign w:val="top"/>
+          </w:tcPr>
+          <w:p>
+            <w:pPr>
+              <w:widowControl w:val="0"/>
+              <w:spacing w:line="288" w:lineRule="auto"/>
+              <w:rPr>
+                <w:b w:val="1"/>
+              </w:rPr>
+            </w:pPr>
+            <w:r>
+              <w:rPr>
+                <w:b w:val="1"/>
+                <w:rtl w:val="0"/>
+              </w:rPr>
+              <w:t xml:space="preserve">Download certificate from project page</w:t>
+            </w:r>
+          </w:p>
+          <w:p>
+            <w:pPr>
+              <w:widowControl w:val="0"/>
+              <w:spacing w:line="288" w:lineRule="auto"/>
+              <w:rPr>
+                <w:b w:val="1"/>
+              </w:rPr>
+            </w:pPr>
+            <w:r>
+              <w:rPr>
+                <w:rtl w:val="0"/>
+              </w:rPr>
+            </w:r>
+          </w:p>
+          <w:p>
+            <w:pPr>
+              <w:keepNext w:val="0"/>
+              <w:keepLines w:val="0"/>
+              <w:widowControl w:val="1"/>
+              <w:pBdr>
+                <w:top w:space="0" w:sz="0" w:val="nil"/>
+                <w:left w:space="0" w:sz="0" w:val="nil"/>
+                <w:bottom w:space="0" w:sz="0" w:val="nil"/>
+                <w:right w:space="0" w:sz="0" w:val="nil"/>
+                <w:between w:space="0" w:sz="0" w:val="nil"/>
+              </w:pBdr>
+              <w:shd w:fill="auto" w:val="clear"/>
+              <w:spacing w:after="0" w:before="0" w:line="240" w:lineRule="auto"/>
+              <w:ind w:left="0" w:right="0" w:firstLine="0"/>
+              <w:jc w:val="left"/>
+              <w:rPr/>
+            </w:pPr>
+            <w:r>
+              <w:rPr>
+                <w:rtl w:val="0"/>
+              </w:rPr>
+              <w:t xml:space="preserve">Users can view and download certificates from the project page after completion and submission of Improvement Projects. Certificate will be generated only if users have submitted the project and met the criteria for receiving certificates.</w:t>
+            </w:r>
+          </w:p>
+        </w:tc>
+        <w:tc>
+          <w:tcPr>
+            <w:tcBorders>
+              <w:top w:color="1d1c1d" w:space="0" w:sz="8" w:val="single"/>
+              <w:left w:color="1d1c1d" w:space="0" w:sz="8" w:val="single"/>
+              <w:bottom w:color="1d1c1d" w:space="0" w:sz="8" w:val="single"/>
+              <w:right w:color="1d1c1d" w:space="0" w:sz="8" w:val="single"/>
+            </w:tcBorders>
+            <w:shd w:fill="ffffff" w:val="clear"/>
+            <w:tcMar>
+              <w:top w:w="40.0" w:type="dxa"/>
+              <w:left w:w="40.0" w:type="dxa"/>
+              <w:bottom w:w="40.0" w:type="dxa"/>
+              <w:right w:w="40.0" w:type="dxa"/>
+            </w:tcMar>
+            <w:vAlign w:val="bottom"/>
+          </w:tcPr>
+          <w:p>
+            <w:pPr>
+              <w:widowControl w:val="0"/>
+              <w:rPr>
+                <w:color w:val="434343"/>
+              </w:rPr>
+            </w:pPr>
+            <w:r>
+              <w:rPr>
+                <w:color w:val="434343"/>
+                <w:rtl w:val="0"/>
+              </w:rPr>
+              <w:t xml:space="preserve">In Validation</w:t>
+            </w:r>
+          </w:p>
+        </w:tc>
+        <w:tc>
+          <w:tcPr>
+            <w:tcBorders>
+              <w:top w:color="1d1c1d" w:space="0" w:sz="8" w:val="single"/>
+              <w:left w:color="1d1c1d" w:space="0" w:sz="8" w:val="single"/>
+              <w:bottom w:color="1d1c1d" w:space="0" w:sz="8" w:val="single"/>
+              <w:right w:color="1d1c1d" w:space="0" w:sz="8" w:val="single"/>
+            </w:tcBorders>
+            <w:shd w:fill="ffffff" w:val="clear"/>
+            <w:tcMar>
+              <w:top w:w="40.0" w:type="dxa"/>
+              <w:left w:w="40.0" w:type="dxa"/>
+              <w:bottom w:w="40.0" w:type="dxa"/>
+              <w:right w:w="40.0" w:type="dxa"/>
+            </w:tcMar>
+            <w:vAlign w:val="bottom"/>
+          </w:tcPr>
+          <w:p>
+            <w:pPr>
+              <w:widowControl w:val="0"/>
+              <w:rPr/>
+            </w:pPr>
+            <w:r>
+              <w:rPr>
+                <w:rtl w:val="0"/>
+              </w:rPr>
+              <w:t xml:space="preserve">Mobile App</w:t>
+            </w:r>
+          </w:p>
+        </w:tc>
+        <w:tc>
+          <w:tcPr>
+            <w:tcBorders>
+              <w:top w:color="1d1c1d" w:space="0" w:sz="8" w:val="single"/>
+              <w:left w:color="1d1c1d" w:space="0" w:sz="8" w:val="single"/>
+              <w:bottom w:color="1d1c1d" w:space="0" w:sz="8" w:val="single"/>
+              <w:right w:color="1d1c1d" w:space="0" w:sz="8" w:val="single"/>
+            </w:tcBorders>
+            <w:shd w:fill="ffffff" w:val="clear"/>
+            <w:tcMar>
+              <w:top w:w="40.0" w:type="dxa"/>
+              <w:left w:w="40.0" w:type="dxa"/>
+              <w:bottom w:w="40.0" w:type="dxa"/>
+              <w:right w:w="40.0" w:type="dxa"/>
+            </w:tcMar>
+            <w:vAlign w:val="bottom"/>
+          </w:tcPr>
+          <w:p>
+            <w:pPr>
+              <w:widowControl w:val="0"/>
+              <w:rPr/>
+            </w:pPr>
+            <w:r>
+              <w:rPr>
+                <w:rtl w:val="0"/>
+              </w:rPr>
+              <w:t xml:space="preserve">5.1.0.1</w:t>
+            </w:r>
+          </w:p>
+        </w:tc>
+      </w:tr>
+      <w:tr>
+        <w:trPr>
+          <w:cantSplit w:val="0"/>
+          <w:trHeight w:val="330" w:hRule="atLeast"/>
+          <w:tblHeader w:val="0"/>
+        </w:trPr>
+        <w:tc>
+          <w:tcPr>
+            <w:tcBorders>
+              <w:top w:color="1d1c1d" w:space="0" w:sz="8" w:val="single"/>
+              <w:left w:color="1d1c1d" w:space="0" w:sz="8" w:val="single"/>
+              <w:bottom w:color="1d1c1d" w:space="0" w:sz="8" w:val="single"/>
+              <w:right w:color="1d1c1d" w:space="0" w:sz="8" w:val="single"/>
+            </w:tcBorders>
+            <w:shd w:fill="ffffff" w:val="clear"/>
+            <w:tcMar>
+              <w:top w:w="40.0" w:type="dxa"/>
+              <w:left w:w="40.0" w:type="dxa"/>
+              <w:bottom w:w="40.0" w:type="dxa"/>
+              <w:right w:w="40.0" w:type="dxa"/>
+            </w:tcMar>
+            <w:vAlign w:val="bottom"/>
+          </w:tcPr>
+          <w:p>
+            <w:pPr>
+              <w:widowControl w:val="0"/>
+              <w:rPr>
+                <w:sz w:val="20"/>
+                <w:szCs w:val="20"/>
+              </w:rPr>
+            </w:pPr>
+            <w:r>
+              <w:rPr>
+                <w:sz w:val="20"/>
+                <w:szCs w:val="20"/>
+                <w:rtl w:val="0"/>
+              </w:rPr>
+              <w:t xml:space="preserve">7</w:t>
+            </w:r>
+          </w:p>
+        </w:tc>
+        <w:tc>
+          <w:tcPr>
+            <w:tcBorders>
+              <w:top w:color="1d1c1d" w:space="0" w:sz="8" w:val="single"/>
+              <w:left w:color="1d1c1d" w:space="0" w:sz="8" w:val="single"/>
+              <w:bottom w:color="1d1c1d" w:space="0" w:sz="8" w:val="single"/>
+              <w:right w:color="1d1c1d" w:space="0" w:sz="8" w:val="single"/>
+            </w:tcBorders>
+            <w:tcMar>
+              <w:top w:w="100.0" w:type="dxa"/>
+              <w:left w:w="100.0" w:type="dxa"/>
+              <w:bottom w:w="100.0" w:type="dxa"/>
+              <w:right w:w="100.0" w:type="dxa"/>
+            </w:tcMar>
+            <w:vAlign w:val="top"/>
+          </w:tcPr>
+          <w:p>
+            <w:pPr>
+              <w:widowControl w:val="0"/>
+              <w:spacing w:line="288" w:lineRule="auto"/>
+              <w:rPr>
+                <w:color w:val="1155cc"/>
+                <w:sz w:val="24"/>
+                <w:szCs w:val="24"/>
+              </w:rPr>
+            </w:pPr>
+            <w:hyperlink r:id="rId26">
+              <w:r>
+                <w:rPr>
+                  <w:color w:val="1155cc"/>
+                  <w:sz w:val="24"/>
+                  <w:szCs w:val="24"/>
+                  <w:rtl w:val="0"/>
+                </w:rPr>
+                <w:t xml:space="preserve">ED-87</w:t>
+              </w:r>
+            </w:hyperlink>
+            <w:r>
+              <w:rPr>
+                <w:rtl w:val="0"/>
+              </w:rPr>
+            </w:r>
+          </w:p>
+        </w:tc>
+        <w:tc>
+          <w:tcPr>
+            <w:tcBorders>
+              <w:top w:color="1d1c1d" w:space="0" w:sz="8" w:val="single"/>
+              <w:left w:color="1d1c1d" w:space="0" w:sz="8" w:val="single"/>
+              <w:bottom w:color="1d1c1d" w:space="0" w:sz="8" w:val="single"/>
+              <w:right w:color="1d1c1d" w:space="0" w:sz="8" w:val="single"/>
+            </w:tcBorders>
+            <w:tcMar>
+              <w:top w:w="100.0" w:type="dxa"/>
+              <w:left w:w="100.0" w:type="dxa"/>
+              <w:bottom w:w="100.0" w:type="dxa"/>
+              <w:right w:w="100.0" w:type="dxa"/>
+            </w:tcMar>
+            <w:vAlign w:val="top"/>
+          </w:tcPr>
+          <w:p>
+            <w:pPr>
+              <w:widowControl w:val="0"/>
+              <w:spacing w:line="288" w:lineRule="auto"/>
+              <w:rPr>
+                <w:b w:val="1"/>
+              </w:rPr>
+            </w:pPr>
+            <w:r>
+              <w:rPr>
+                <w:b w:val="1"/>
+                <w:rtl w:val="0"/>
+              </w:rPr>
+              <w:t xml:space="preserve">Identification of projects with certificate in the listing page</w:t>
+            </w:r>
+          </w:p>
+          <w:p>
+            <w:pPr>
+              <w:widowControl w:val="0"/>
+              <w:spacing w:line="288" w:lineRule="auto"/>
+              <w:rPr>
+                <w:b w:val="1"/>
+              </w:rPr>
+            </w:pPr>
+            <w:r>
+              <w:rPr>
+                <w:rtl w:val="0"/>
+              </w:rPr>
+            </w:r>
+          </w:p>
+          <w:p>
+            <w:pPr>
+              <w:widowControl w:val="0"/>
+              <w:spacing w:line="288" w:lineRule="auto"/>
+              <w:rPr>
+                <w:sz w:val="24"/>
+                <w:szCs w:val="24"/>
+                <w:highlight w:val="white"/>
+              </w:rPr>
+            </w:pPr>
+            <w:r>
+              <w:rPr>
+                <w:rtl w:val="0"/>
+              </w:rPr>
+              <w:t xml:space="preserve">Users will be able to see a certificate tag in the project listing page for the projects that have a certificate attached to them.</w:t>
+            </w:r>
+            <w:r>
+              <w:rPr>
+                <w:rtl w:val="0"/>
+              </w:rPr>
+            </w:r>
+          </w:p>
+        </w:tc>
+        <w:tc>
+          <w:tcPr>
+            <w:tcBorders>
+              <w:top w:color="1d1c1d" w:space="0" w:sz="8" w:val="single"/>
+              <w:left w:color="1d1c1d" w:space="0" w:sz="8" w:val="single"/>
+              <w:bottom w:color="1d1c1d" w:space="0" w:sz="8" w:val="single"/>
+              <w:right w:color="1d1c1d" w:space="0" w:sz="8" w:val="single"/>
+            </w:tcBorders>
+            <w:shd w:fill="ffffff" w:val="clear"/>
+            <w:tcMar>
+              <w:top w:w="40.0" w:type="dxa"/>
+              <w:left w:w="40.0" w:type="dxa"/>
+              <w:bottom w:w="40.0" w:type="dxa"/>
+              <w:right w:w="40.0" w:type="dxa"/>
+            </w:tcMar>
+            <w:vAlign w:val="bottom"/>
+          </w:tcPr>
+          <w:p>
+            <w:pPr>
+              <w:widowControl w:val="0"/>
+              <w:rPr>
+                <w:color w:val="434343"/>
+              </w:rPr>
+            </w:pPr>
+            <w:r>
+              <w:rPr>
+                <w:color w:val="434343"/>
+                <w:rtl w:val="0"/>
+              </w:rPr>
+              <w:t xml:space="preserve">In Validation</w:t>
+            </w:r>
+          </w:p>
+        </w:tc>
+        <w:tc>
+          <w:tcPr>
+            <w:tcBorders>
+              <w:top w:color="1d1c1d" w:space="0" w:sz="8" w:val="single"/>
+              <w:left w:color="1d1c1d" w:space="0" w:sz="8" w:val="single"/>
+              <w:bottom w:color="1d1c1d" w:space="0" w:sz="8" w:val="single"/>
+              <w:right w:color="1d1c1d" w:space="0" w:sz="8" w:val="single"/>
+            </w:tcBorders>
+            <w:shd w:fill="ffffff" w:val="clear"/>
+            <w:tcMar>
+              <w:top w:w="40.0" w:type="dxa"/>
+              <w:left w:w="40.0" w:type="dxa"/>
+              <w:bottom w:w="40.0" w:type="dxa"/>
+              <w:right w:w="40.0" w:type="dxa"/>
+            </w:tcMar>
+            <w:vAlign w:val="bottom"/>
+          </w:tcPr>
+          <w:p>
+            <w:pPr>
+              <w:widowControl w:val="0"/>
+              <w:rPr/>
+            </w:pPr>
+            <w:r>
+              <w:rPr>
+                <w:rtl w:val="0"/>
+              </w:rPr>
+              <w:t xml:space="preserve">Mobile App</w:t>
+            </w:r>
+          </w:p>
+        </w:tc>
+        <w:tc>
+          <w:tcPr>
+            <w:tcBorders>
+              <w:top w:color="1d1c1d" w:space="0" w:sz="8" w:val="single"/>
+              <w:left w:color="1d1c1d" w:space="0" w:sz="8" w:val="single"/>
+              <w:bottom w:color="1d1c1d" w:space="0" w:sz="8" w:val="single"/>
+              <w:right w:color="1d1c1d" w:space="0" w:sz="8" w:val="single"/>
+            </w:tcBorders>
+            <w:shd w:fill="ffffff" w:val="clear"/>
+            <w:tcMar>
+              <w:top w:w="40.0" w:type="dxa"/>
+              <w:left w:w="40.0" w:type="dxa"/>
+              <w:bottom w:w="40.0" w:type="dxa"/>
+              <w:right w:w="40.0" w:type="dxa"/>
+            </w:tcMar>
+            <w:vAlign w:val="bottom"/>
+          </w:tcPr>
+          <w:p>
+            <w:pPr>
+              <w:widowControl w:val="0"/>
+              <w:rPr/>
+            </w:pPr>
+            <w:r>
+              <w:rPr>
+                <w:rtl w:val="0"/>
+              </w:rPr>
+              <w:t xml:space="preserve">5.1.0.1</w:t>
+            </w:r>
+          </w:p>
+        </w:tc>
+      </w:tr>
+      <w:tr>
+        <w:trPr>
+          <w:cantSplit w:val="0"/>
+          <w:trHeight w:val="330" w:hRule="atLeast"/>
+          <w:tblHeader w:val="0"/>
+        </w:trPr>
+        <w:tc>
+          <w:tcPr>
+            <w:tcBorders>
+              <w:top w:color="1d1c1d" w:space="0" w:sz="8" w:val="single"/>
+              <w:left w:color="1d1c1d" w:space="0" w:sz="8" w:val="single"/>
+              <w:bottom w:color="1d1c1d" w:space="0" w:sz="8" w:val="single"/>
+              <w:right w:color="1d1c1d" w:space="0" w:sz="8" w:val="single"/>
+            </w:tcBorders>
+            <w:shd w:fill="ffffff" w:val="clear"/>
+            <w:tcMar>
+              <w:top w:w="40.0" w:type="dxa"/>
+              <w:left w:w="40.0" w:type="dxa"/>
+              <w:bottom w:w="40.0" w:type="dxa"/>
+              <w:right w:w="40.0" w:type="dxa"/>
+            </w:tcMar>
+            <w:vAlign w:val="bottom"/>
+          </w:tcPr>
+          <w:p>
+            <w:pPr>
+              <w:widowControl w:val="0"/>
+              <w:rPr>
+                <w:sz w:val="20"/>
+                <w:szCs w:val="20"/>
+              </w:rPr>
+            </w:pPr>
+            <w:r>
+              <w:rPr>
+                <w:sz w:val="20"/>
+                <w:szCs w:val="20"/>
+                <w:rtl w:val="0"/>
+              </w:rPr>
+              <w:t xml:space="preserve">8</w:t>
+            </w:r>
+          </w:p>
+        </w:tc>
+        <w:tc>
+          <w:tcPr>
+            <w:tcBorders>
+              <w:top w:color="1d1c1d" w:space="0" w:sz="8" w:val="single"/>
+              <w:left w:color="1d1c1d" w:space="0" w:sz="8" w:val="single"/>
+              <w:bottom w:color="1d1c1d" w:space="0" w:sz="8" w:val="single"/>
+              <w:right w:color="1d1c1d" w:space="0" w:sz="8" w:val="single"/>
+            </w:tcBorders>
+            <w:tcMar>
+              <w:top w:w="100.0" w:type="dxa"/>
+              <w:left w:w="100.0" w:type="dxa"/>
+              <w:bottom w:w="100.0" w:type="dxa"/>
+              <w:right w:w="100.0" w:type="dxa"/>
+            </w:tcMar>
+            <w:vAlign w:val="top"/>
+          </w:tcPr>
+          <w:p>
+            <w:pPr>
+              <w:widowControl w:val="0"/>
+              <w:spacing w:line="288" w:lineRule="auto"/>
+              <w:rPr>
+                <w:color w:val="1155cc"/>
+                <w:sz w:val="24"/>
+                <w:szCs w:val="24"/>
+              </w:rPr>
+            </w:pPr>
+            <w:hyperlink r:id="rId27">
+              <w:r>
+                <w:rPr>
+                  <w:color w:val="1155cc"/>
+                  <w:sz w:val="24"/>
+                  <w:szCs w:val="24"/>
+                  <w:rtl w:val="0"/>
+                </w:rPr>
+                <w:t xml:space="preserve">ED-95</w:t>
+              </w:r>
+            </w:hyperlink>
+            <w:r>
+              <w:rPr>
+                <w:rtl w:val="0"/>
+              </w:rPr>
+            </w:r>
+          </w:p>
+        </w:tc>
+        <w:tc>
+          <w:tcPr>
+            <w:tcBorders>
+              <w:top w:color="1d1c1d" w:space="0" w:sz="8" w:val="single"/>
+              <w:left w:color="1d1c1d" w:space="0" w:sz="8" w:val="single"/>
+              <w:bottom w:color="1d1c1d" w:space="0" w:sz="8" w:val="single"/>
+              <w:right w:color="1d1c1d" w:space="0" w:sz="8" w:val="single"/>
+            </w:tcBorders>
+            <w:tcMar>
+              <w:top w:w="100.0" w:type="dxa"/>
+              <w:left w:w="100.0" w:type="dxa"/>
+              <w:bottom w:w="100.0" w:type="dxa"/>
+              <w:right w:w="100.0" w:type="dxa"/>
+            </w:tcMar>
+            <w:vAlign w:val="top"/>
+          </w:tcPr>
+          <w:p>
+            <w:pPr>
+              <w:widowControl w:val="0"/>
+              <w:spacing w:line="288" w:lineRule="auto"/>
+              <w:rPr>
+                <w:b w:val="1"/>
+              </w:rPr>
+            </w:pPr>
+            <w:r>
+              <w:rPr>
+                <w:b w:val="1"/>
+                <w:rtl w:val="0"/>
+              </w:rPr>
+              <w:t xml:space="preserve">Warning for users before project submission (projects with certificate)</w:t>
+            </w:r>
+          </w:p>
+          <w:p>
+            <w:pPr>
+              <w:widowControl w:val="0"/>
+              <w:spacing w:line="288" w:lineRule="auto"/>
+              <w:rPr>
+                <w:b w:val="1"/>
+              </w:rPr>
+            </w:pPr>
+            <w:r>
+              <w:rPr>
+                <w:rtl w:val="0"/>
+              </w:rPr>
+            </w:r>
+          </w:p>
+          <w:p>
+            <w:pPr>
+              <w:widowControl w:val="0"/>
+              <w:spacing w:line="288" w:lineRule="auto"/>
+              <w:rPr>
+                <w:sz w:val="24"/>
+                <w:szCs w:val="24"/>
+                <w:highlight w:val="white"/>
+              </w:rPr>
+            </w:pPr>
+            <w:r>
+              <w:rPr>
+                <w:rtl w:val="0"/>
+              </w:rPr>
+              <w:t xml:space="preserve">Users will see a message that reminds to check if the criteria for receiving a certificate are met before submission of the Improvement Projects with certificate.</w:t>
+            </w:r>
+            <w:r>
+              <w:rPr>
+                <w:rtl w:val="0"/>
+              </w:rPr>
+            </w:r>
+          </w:p>
+        </w:tc>
+        <w:tc>
+          <w:tcPr>
+            <w:tcBorders>
+              <w:top w:color="1d1c1d" w:space="0" w:sz="8" w:val="single"/>
+              <w:left w:color="1d1c1d" w:space="0" w:sz="8" w:val="single"/>
+              <w:bottom w:color="1d1c1d" w:space="0" w:sz="8" w:val="single"/>
+              <w:right w:color="1d1c1d" w:space="0" w:sz="8" w:val="single"/>
+            </w:tcBorders>
+            <w:shd w:fill="ffffff" w:val="clear"/>
+            <w:tcMar>
+              <w:top w:w="40.0" w:type="dxa"/>
+              <w:left w:w="40.0" w:type="dxa"/>
+              <w:bottom w:w="40.0" w:type="dxa"/>
+              <w:right w:w="40.0" w:type="dxa"/>
+            </w:tcMar>
+            <w:vAlign w:val="bottom"/>
+          </w:tcPr>
+          <w:p>
+            <w:pPr>
+              <w:widowControl w:val="0"/>
+              <w:rPr>
+                <w:color w:val="434343"/>
+              </w:rPr>
+            </w:pPr>
+            <w:r>
+              <w:rPr>
+                <w:color w:val="434343"/>
+                <w:rtl w:val="0"/>
+              </w:rPr>
+              <w:t xml:space="preserve">Done</w:t>
+            </w:r>
+          </w:p>
+        </w:tc>
+        <w:tc>
+          <w:tcPr>
+            <w:tcBorders>
+              <w:top w:color="1d1c1d" w:space="0" w:sz="8" w:val="single"/>
+              <w:left w:color="1d1c1d" w:space="0" w:sz="8" w:val="single"/>
+              <w:bottom w:color="1d1c1d" w:space="0" w:sz="8" w:val="single"/>
+              <w:right w:color="1d1c1d" w:space="0" w:sz="8" w:val="single"/>
+            </w:tcBorders>
+            <w:shd w:fill="ffffff" w:val="clear"/>
+            <w:tcMar>
+              <w:top w:w="40.0" w:type="dxa"/>
+              <w:left w:w="40.0" w:type="dxa"/>
+              <w:bottom w:w="40.0" w:type="dxa"/>
+              <w:right w:w="40.0" w:type="dxa"/>
+            </w:tcMar>
+            <w:vAlign w:val="bottom"/>
+          </w:tcPr>
+          <w:p>
+            <w:pPr>
+              <w:widowControl w:val="0"/>
+              <w:rPr/>
+            </w:pPr>
+            <w:r>
+              <w:rPr>
+                <w:rtl w:val="0"/>
+              </w:rPr>
+              <w:t xml:space="preserve">Mobile App</w:t>
+            </w:r>
+          </w:p>
+        </w:tc>
+        <w:tc>
+          <w:tcPr>
+            <w:tcBorders>
+              <w:top w:color="1d1c1d" w:space="0" w:sz="8" w:val="single"/>
+              <w:left w:color="1d1c1d" w:space="0" w:sz="8" w:val="single"/>
+              <w:bottom w:color="1d1c1d" w:space="0" w:sz="8" w:val="single"/>
+              <w:right w:color="1d1c1d" w:space="0" w:sz="8" w:val="single"/>
+            </w:tcBorders>
+            <w:shd w:fill="ffffff" w:val="clear"/>
+            <w:tcMar>
+              <w:top w:w="40.0" w:type="dxa"/>
+              <w:left w:w="40.0" w:type="dxa"/>
+              <w:bottom w:w="40.0" w:type="dxa"/>
+              <w:right w:w="40.0" w:type="dxa"/>
+            </w:tcMar>
+            <w:vAlign w:val="bottom"/>
+          </w:tcPr>
+          <w:p>
+            <w:pPr>
+              <w:widowControl w:val="0"/>
+              <w:rPr/>
+            </w:pPr>
+            <w:r>
+              <w:rPr>
+                <w:rtl w:val="0"/>
+              </w:rPr>
+              <w:t xml:space="preserve">5.1.0.1</w:t>
+            </w:r>
+          </w:p>
+        </w:tc>
+      </w:tr>
+      <w:tr>
+        <w:trPr>
+          <w:cantSplit w:val="0"/>
+          <w:trHeight w:val="330" w:hRule="atLeast"/>
+          <w:tblHeader w:val="0"/>
+        </w:trPr>
+        <w:tc>
+          <w:tcPr>
+            <w:tcBorders>
+              <w:top w:color="1d1c1d" w:space="0" w:sz="8" w:val="single"/>
+              <w:left w:color="1d1c1d" w:space="0" w:sz="8" w:val="single"/>
+              <w:bottom w:color="1d1c1d" w:space="0" w:sz="8" w:val="single"/>
+              <w:right w:color="1d1c1d" w:space="0" w:sz="8" w:val="single"/>
+            </w:tcBorders>
+            <w:shd w:fill="ffffff" w:val="clear"/>
+            <w:tcMar>
+              <w:top w:w="40.0" w:type="dxa"/>
+              <w:left w:w="40.0" w:type="dxa"/>
+              <w:bottom w:w="40.0" w:type="dxa"/>
+              <w:right w:w="40.0" w:type="dxa"/>
+            </w:tcMar>
+            <w:vAlign w:val="bottom"/>
+          </w:tcPr>
+          <w:p>
+            <w:pPr>
+              <w:widowControl w:val="0"/>
+              <w:rPr>
+                <w:sz w:val="20"/>
+                <w:szCs w:val="20"/>
+              </w:rPr>
+            </w:pPr>
+            <w:r>
+              <w:rPr>
+                <w:sz w:val="20"/>
+                <w:szCs w:val="20"/>
+                <w:rtl w:val="0"/>
+              </w:rPr>
+              <w:t xml:space="preserve">9</w:t>
+            </w:r>
+          </w:p>
+        </w:tc>
+        <w:tc>
+          <w:tcPr>
+            <w:tcBorders>
+              <w:top w:color="1d1c1d" w:space="0" w:sz="8" w:val="single"/>
+              <w:left w:color="1d1c1d" w:space="0" w:sz="8" w:val="single"/>
+              <w:bottom w:color="1d1c1d" w:space="0" w:sz="8" w:val="single"/>
+              <w:right w:color="1d1c1d" w:space="0" w:sz="8" w:val="single"/>
+            </w:tcBorders>
+            <w:tcMar>
+              <w:top w:w="100.0" w:type="dxa"/>
+              <w:left w:w="100.0" w:type="dxa"/>
+              <w:bottom w:w="100.0" w:type="dxa"/>
+              <w:right w:w="100.0" w:type="dxa"/>
+            </w:tcMar>
+            <w:vAlign w:val="top"/>
+          </w:tcPr>
+          <w:p>
+            <w:pPr>
+              <w:widowControl w:val="0"/>
+              <w:spacing w:line="288" w:lineRule="auto"/>
+              <w:rPr>
+                <w:color w:val="1155cc"/>
+                <w:sz w:val="24"/>
+                <w:szCs w:val="24"/>
+              </w:rPr>
+            </w:pPr>
+            <w:hyperlink r:id="rId28">
+              <w:r>
+                <w:rPr>
+                  <w:color w:val="1155cc"/>
+                  <w:sz w:val="24"/>
+                  <w:szCs w:val="24"/>
+                  <w:rtl w:val="0"/>
+                </w:rPr>
+                <w:t xml:space="preserve">ED-96</w:t>
+              </w:r>
+            </w:hyperlink>
+            <w:r>
+              <w:rPr>
+                <w:rtl w:val="0"/>
+              </w:rPr>
+            </w:r>
+          </w:p>
+        </w:tc>
+        <w:tc>
+          <w:tcPr>
+            <w:tcBorders>
+              <w:top w:color="1d1c1d" w:space="0" w:sz="8" w:val="single"/>
+              <w:left w:color="1d1c1d" w:space="0" w:sz="8" w:val="single"/>
+              <w:bottom w:color="1d1c1d" w:space="0" w:sz="8" w:val="single"/>
+              <w:right w:color="1d1c1d" w:space="0" w:sz="8" w:val="single"/>
+            </w:tcBorders>
+            <w:tcMar>
+              <w:top w:w="100.0" w:type="dxa"/>
+              <w:left w:w="100.0" w:type="dxa"/>
+              <w:bottom w:w="100.0" w:type="dxa"/>
+              <w:right w:w="100.0" w:type="dxa"/>
+            </w:tcMar>
+            <w:vAlign w:val="top"/>
+          </w:tcPr>
+          <w:p>
+            <w:pPr>
+              <w:widowControl w:val="0"/>
+              <w:spacing w:line="288" w:lineRule="auto"/>
+              <w:rPr>
+                <w:b w:val="1"/>
+              </w:rPr>
+            </w:pPr>
+            <w:r>
+              <w:rPr>
+                <w:b w:val="1"/>
+                <w:rtl w:val="0"/>
+              </w:rPr>
+              <w:t xml:space="preserve">Access to certificate infromation from project page</w:t>
+            </w:r>
+          </w:p>
+          <w:p>
+            <w:pPr>
+              <w:widowControl w:val="0"/>
+              <w:spacing w:line="288" w:lineRule="auto"/>
+              <w:rPr>
+                <w:b w:val="1"/>
+              </w:rPr>
+            </w:pPr>
+            <w:r>
+              <w:rPr>
+                <w:rtl w:val="0"/>
+              </w:rPr>
+            </w:r>
+          </w:p>
+          <w:p>
+            <w:pPr>
+              <w:widowControl w:val="0"/>
+              <w:spacing w:line="288" w:lineRule="auto"/>
+              <w:rPr>
+                <w:sz w:val="24"/>
+                <w:szCs w:val="24"/>
+                <w:highlight w:val="white"/>
+              </w:rPr>
+            </w:pPr>
+            <w:r>
+              <w:rPr>
+                <w:rtl w:val="0"/>
+              </w:rPr>
+              <w:t xml:space="preserve">Users will be able to see the certificate criteria on the project page for the Improvement Projects with certificate.</w:t>
+            </w:r>
+            <w:r>
+              <w:rPr>
+                <w:rtl w:val="0"/>
+              </w:rPr>
+            </w:r>
+          </w:p>
+        </w:tc>
+        <w:tc>
+          <w:tcPr>
+            <w:tcBorders>
+              <w:top w:color="1d1c1d" w:space="0" w:sz="8" w:val="single"/>
+              <w:left w:color="1d1c1d" w:space="0" w:sz="8" w:val="single"/>
+              <w:bottom w:color="1d1c1d" w:space="0" w:sz="8" w:val="single"/>
+              <w:right w:color="1d1c1d" w:space="0" w:sz="8" w:val="single"/>
+            </w:tcBorders>
+            <w:shd w:fill="ffffff" w:val="clear"/>
+            <w:tcMar>
+              <w:top w:w="40.0" w:type="dxa"/>
+              <w:left w:w="40.0" w:type="dxa"/>
+              <w:bottom w:w="40.0" w:type="dxa"/>
+              <w:right w:w="40.0" w:type="dxa"/>
+            </w:tcMar>
+            <w:vAlign w:val="bottom"/>
+          </w:tcPr>
+          <w:p>
+            <w:pPr>
+              <w:widowControl w:val="0"/>
+              <w:rPr>
+                <w:color w:val="434343"/>
+              </w:rPr>
+            </w:pPr>
+            <w:r>
+              <w:rPr>
+                <w:color w:val="434343"/>
+                <w:rtl w:val="0"/>
+              </w:rPr>
+              <w:t xml:space="preserve">Done</w:t>
+            </w:r>
+          </w:p>
+        </w:tc>
+        <w:tc>
+          <w:tcPr>
+            <w:tcBorders>
+              <w:top w:color="1d1c1d" w:space="0" w:sz="8" w:val="single"/>
+              <w:left w:color="1d1c1d" w:space="0" w:sz="8" w:val="single"/>
+              <w:bottom w:color="1d1c1d" w:space="0" w:sz="8" w:val="single"/>
+              <w:right w:color="1d1c1d" w:space="0" w:sz="8" w:val="single"/>
+            </w:tcBorders>
+            <w:shd w:fill="ffffff" w:val="clear"/>
+            <w:tcMar>
+              <w:top w:w="40.0" w:type="dxa"/>
+              <w:left w:w="40.0" w:type="dxa"/>
+              <w:bottom w:w="40.0" w:type="dxa"/>
+              <w:right w:w="40.0" w:type="dxa"/>
+            </w:tcMar>
+            <w:vAlign w:val="bottom"/>
+          </w:tcPr>
+          <w:p>
+            <w:pPr>
+              <w:widowControl w:val="0"/>
+              <w:rPr/>
+            </w:pPr>
+            <w:r>
+              <w:rPr>
+                <w:rtl w:val="0"/>
+              </w:rPr>
+              <w:t xml:space="preserve">Mobile App</w:t>
+            </w:r>
+          </w:p>
+        </w:tc>
+        <w:tc>
+          <w:tcPr>
+            <w:tcBorders>
+              <w:top w:color="1d1c1d" w:space="0" w:sz="8" w:val="single"/>
+              <w:left w:color="1d1c1d" w:space="0" w:sz="8" w:val="single"/>
+              <w:bottom w:color="1d1c1d" w:space="0" w:sz="8" w:val="single"/>
+              <w:right w:color="1d1c1d" w:space="0" w:sz="8" w:val="single"/>
+            </w:tcBorders>
+            <w:shd w:fill="ffffff" w:val="clear"/>
+            <w:tcMar>
+              <w:top w:w="40.0" w:type="dxa"/>
+              <w:left w:w="40.0" w:type="dxa"/>
+              <w:bottom w:w="40.0" w:type="dxa"/>
+              <w:right w:w="40.0" w:type="dxa"/>
+            </w:tcMar>
+            <w:vAlign w:val="bottom"/>
+          </w:tcPr>
+          <w:p>
+            <w:pPr>
+              <w:widowControl w:val="0"/>
+              <w:rPr/>
+            </w:pPr>
+            <w:r>
+              <w:rPr>
+                <w:rtl w:val="0"/>
+              </w:rPr>
+              <w:t xml:space="preserve">5.1.0.1</w:t>
+            </w:r>
+          </w:p>
+        </w:tc>
+      </w:tr>
+      <w:tr>
+        <w:trPr>
+          <w:cantSplit w:val="0"/>
+          <w:trHeight w:val="330" w:hRule="atLeast"/>
+          <w:tblHeader w:val="0"/>
+        </w:trPr>
+        <w:tc>
+          <w:tcPr>
+            <w:tcBorders>
+              <w:top w:color="1d1c1d" w:space="0" w:sz="8" w:val="single"/>
+              <w:left w:color="1d1c1d" w:space="0" w:sz="8" w:val="single"/>
+              <w:bottom w:color="1d1c1d" w:space="0" w:sz="8" w:val="single"/>
+              <w:right w:color="1d1c1d" w:space="0" w:sz="8" w:val="single"/>
+            </w:tcBorders>
+            <w:shd w:fill="ffffff" w:val="clear"/>
+            <w:tcMar>
+              <w:top w:w="40.0" w:type="dxa"/>
+              <w:left w:w="40.0" w:type="dxa"/>
+              <w:bottom w:w="40.0" w:type="dxa"/>
+              <w:right w:w="40.0" w:type="dxa"/>
+            </w:tcMar>
+            <w:vAlign w:val="bottom"/>
+          </w:tcPr>
+          <w:p>
+            <w:pPr>
+              <w:widowControl w:val="0"/>
+              <w:rPr>
+                <w:sz w:val="20"/>
+                <w:szCs w:val="20"/>
+              </w:rPr>
+            </w:pPr>
+            <w:r>
+              <w:rPr>
+                <w:sz w:val="20"/>
+                <w:szCs w:val="20"/>
+                <w:rtl w:val="0"/>
+              </w:rPr>
+              <w:t xml:space="preserve">10</w:t>
+            </w:r>
+          </w:p>
+        </w:tc>
+        <w:tc>
+          <w:tcPr>
+            <w:tcBorders>
+              <w:top w:color="1d1c1d" w:space="0" w:sz="8" w:val="single"/>
+              <w:left w:color="1d1c1d" w:space="0" w:sz="8" w:val="single"/>
+              <w:bottom w:color="1d1c1d" w:space="0" w:sz="8" w:val="single"/>
+              <w:right w:color="1d1c1d" w:space="0" w:sz="8" w:val="single"/>
+            </w:tcBorders>
+            <w:tcMar>
+              <w:top w:w="100.0" w:type="dxa"/>
+              <w:left w:w="100.0" w:type="dxa"/>
+              <w:bottom w:w="100.0" w:type="dxa"/>
+              <w:right w:w="100.0" w:type="dxa"/>
+            </w:tcMar>
+            <w:vAlign w:val="top"/>
+          </w:tcPr>
+          <w:p>
+            <w:pPr>
+              <w:widowControl w:val="0"/>
+              <w:spacing w:line="288" w:lineRule="auto"/>
+              <w:rPr>
+                <w:color w:val="1155cc"/>
+                <w:sz w:val="24"/>
+                <w:szCs w:val="24"/>
+              </w:rPr>
+            </w:pPr>
+            <w:hyperlink r:id="rId29">
+              <w:r>
+                <w:rPr>
+                  <w:color w:val="1155cc"/>
+                  <w:sz w:val="24"/>
+                  <w:szCs w:val="24"/>
+                  <w:rtl w:val="0"/>
+                </w:rPr>
+                <w:t xml:space="preserve">ED-97</w:t>
+              </w:r>
+            </w:hyperlink>
+            <w:r>
+              <w:rPr>
+                <w:rtl w:val="0"/>
+              </w:rPr>
+            </w:r>
+          </w:p>
+        </w:tc>
+        <w:tc>
+          <w:tcPr>
+            <w:tcBorders>
+              <w:top w:color="1d1c1d" w:space="0" w:sz="8" w:val="single"/>
+              <w:left w:color="1d1c1d" w:space="0" w:sz="8" w:val="single"/>
+              <w:bottom w:color="1d1c1d" w:space="0" w:sz="8" w:val="single"/>
+              <w:right w:color="1d1c1d" w:space="0" w:sz="8" w:val="single"/>
+            </w:tcBorders>
+            <w:tcMar>
+              <w:top w:w="100.0" w:type="dxa"/>
+              <w:left w:w="100.0" w:type="dxa"/>
+              <w:bottom w:w="100.0" w:type="dxa"/>
+              <w:right w:w="100.0" w:type="dxa"/>
+            </w:tcMar>
+            <w:vAlign w:val="top"/>
+          </w:tcPr>
+          <w:p>
+            <w:pPr>
+              <w:widowControl w:val="0"/>
+              <w:spacing w:line="288" w:lineRule="auto"/>
+              <w:rPr>
+                <w:b w:val="1"/>
+              </w:rPr>
+            </w:pPr>
+            <w:r>
+              <w:rPr>
+                <w:b w:val="1"/>
+                <w:rtl w:val="0"/>
+              </w:rPr>
+              <w:t xml:space="preserve">Verification of certificate</w:t>
+            </w:r>
+          </w:p>
+          <w:p>
+            <w:pPr>
+              <w:widowControl w:val="0"/>
+              <w:spacing w:line="288" w:lineRule="auto"/>
+              <w:rPr>
+                <w:b w:val="1"/>
+              </w:rPr>
+            </w:pPr>
+            <w:r>
+              <w:rPr>
+                <w:rtl w:val="0"/>
+              </w:rPr>
+            </w:r>
+          </w:p>
+          <w:p>
+            <w:pPr>
+              <w:widowControl w:val="0"/>
+              <w:spacing w:line="288" w:lineRule="auto"/>
+              <w:rPr>
+                <w:sz w:val="24"/>
+                <w:szCs w:val="24"/>
+                <w:highlight w:val="white"/>
+              </w:rPr>
+            </w:pPr>
+            <w:r>
+              <w:rPr>
+                <w:rtl w:val="0"/>
+              </w:rPr>
+              <w:t xml:space="preserve">Users can scan the QR code on the certificate received after submission of Improvement Project to verify the certificate.</w:t>
+            </w:r>
+            <w:r>
+              <w:rPr>
+                <w:rtl w:val="0"/>
+              </w:rPr>
+            </w:r>
+          </w:p>
+        </w:tc>
+        <w:tc>
+          <w:tcPr>
+            <w:tcBorders>
+              <w:top w:color="1d1c1d" w:space="0" w:sz="8" w:val="single"/>
+              <w:left w:color="1d1c1d" w:space="0" w:sz="8" w:val="single"/>
+              <w:bottom w:color="1d1c1d" w:space="0" w:sz="8" w:val="single"/>
+              <w:right w:color="1d1c1d" w:space="0" w:sz="8" w:val="single"/>
+            </w:tcBorders>
+            <w:shd w:fill="ffffff" w:val="clear"/>
+            <w:tcMar>
+              <w:top w:w="40.0" w:type="dxa"/>
+              <w:left w:w="40.0" w:type="dxa"/>
+              <w:bottom w:w="40.0" w:type="dxa"/>
+              <w:right w:w="40.0" w:type="dxa"/>
+            </w:tcMar>
+            <w:vAlign w:val="bottom"/>
+          </w:tcPr>
+          <w:p>
+            <w:pPr>
+              <w:widowControl w:val="0"/>
+              <w:rPr>
+                <w:color w:val="434343"/>
+              </w:rPr>
+            </w:pPr>
+            <w:r>
+              <w:rPr>
+                <w:color w:val="434343"/>
+                <w:rtl w:val="0"/>
+              </w:rPr>
+              <w:t xml:space="preserve">Done</w:t>
+            </w:r>
+          </w:p>
+        </w:tc>
+        <w:tc>
+          <w:tcPr>
+            <w:tcBorders>
+              <w:top w:color="1d1c1d" w:space="0" w:sz="8" w:val="single"/>
+              <w:left w:color="1d1c1d" w:space="0" w:sz="8" w:val="single"/>
+              <w:bottom w:color="1d1c1d" w:space="0" w:sz="8" w:val="single"/>
+              <w:right w:color="1d1c1d" w:space="0" w:sz="8" w:val="single"/>
+            </w:tcBorders>
+            <w:shd w:fill="ffffff" w:val="clear"/>
+            <w:tcMar>
+              <w:top w:w="40.0" w:type="dxa"/>
+              <w:left w:w="40.0" w:type="dxa"/>
+              <w:bottom w:w="40.0" w:type="dxa"/>
+              <w:right w:w="40.0" w:type="dxa"/>
+            </w:tcMar>
+            <w:vAlign w:val="bottom"/>
+          </w:tcPr>
+          <w:p>
+            <w:pPr>
+              <w:widowControl w:val="0"/>
+              <w:rPr/>
+            </w:pPr>
+            <w:r>
+              <w:rPr>
+                <w:rtl w:val="0"/>
+              </w:rPr>
+              <w:t xml:space="preserve">Mobile App</w:t>
+            </w:r>
+          </w:p>
+        </w:tc>
+        <w:tc>
+          <w:tcPr>
+            <w:tcBorders>
+              <w:top w:color="1d1c1d" w:space="0" w:sz="8" w:val="single"/>
+              <w:left w:color="1d1c1d" w:space="0" w:sz="8" w:val="single"/>
+              <w:bottom w:color="1d1c1d" w:space="0" w:sz="8" w:val="single"/>
+              <w:right w:color="1d1c1d" w:space="0" w:sz="8" w:val="single"/>
+            </w:tcBorders>
+            <w:shd w:fill="ffffff" w:val="clear"/>
+            <w:tcMar>
+              <w:top w:w="40.0" w:type="dxa"/>
+              <w:left w:w="40.0" w:type="dxa"/>
+              <w:bottom w:w="40.0" w:type="dxa"/>
+              <w:right w:w="40.0" w:type="dxa"/>
+            </w:tcMar>
+            <w:vAlign w:val="bottom"/>
+          </w:tcPr>
+          <w:p>
+            <w:pPr>
+              <w:widowControl w:val="0"/>
+              <w:rPr/>
+            </w:pPr>
+            <w:r>
+              <w:rPr>
+                <w:rtl w:val="0"/>
+              </w:rPr>
+              <w:t xml:space="preserve">5.1.0.1</w:t>
+            </w:r>
+          </w:p>
+        </w:tc>
+      </w:tr>
+      <w:tr>
+        <w:trPr>
+          <w:cantSplit w:val="0"/>
+          <w:trHeight w:val="330" w:hRule="atLeast"/>
+          <w:tblHeader w:val="0"/>
+        </w:trPr>
+        <w:tc>
+          <w:tcPr>
+            <w:tcBorders>
+              <w:top w:color="1d1c1d" w:space="0" w:sz="8" w:val="single"/>
+              <w:left w:color="1d1c1d" w:space="0" w:sz="8" w:val="single"/>
+              <w:bottom w:color="1d1c1d" w:space="0" w:sz="8" w:val="single"/>
+              <w:right w:color="1d1c1d" w:space="0" w:sz="8" w:val="single"/>
+            </w:tcBorders>
+            <w:shd w:fill="ffffff" w:val="clear"/>
+            <w:tcMar>
+              <w:top w:w="40.0" w:type="dxa"/>
+              <w:left w:w="40.0" w:type="dxa"/>
+              <w:bottom w:w="40.0" w:type="dxa"/>
+              <w:right w:w="40.0" w:type="dxa"/>
+            </w:tcMar>
+            <w:vAlign w:val="bottom"/>
+          </w:tcPr>
+          <w:p>
+            <w:pPr>
+              <w:widowControl w:val="0"/>
+              <w:rPr>
+                <w:sz w:val="20"/>
+                <w:szCs w:val="20"/>
+              </w:rPr>
+            </w:pPr>
+            <w:r>
+              <w:rPr>
+                <w:sz w:val="20"/>
+                <w:szCs w:val="20"/>
+                <w:rtl w:val="0"/>
+              </w:rPr>
+              <w:t xml:space="preserve">11</w:t>
+            </w:r>
+          </w:p>
+        </w:tc>
+        <w:tc>
+          <w:tcPr>
+            <w:tcBorders>
+              <w:top w:color="1d1c1d" w:space="0" w:sz="8" w:val="single"/>
+              <w:left w:color="1d1c1d" w:space="0" w:sz="8" w:val="single"/>
+              <w:bottom w:color="1d1c1d" w:space="0" w:sz="8" w:val="single"/>
+              <w:right w:color="1d1c1d" w:space="0" w:sz="8" w:val="single"/>
+            </w:tcBorders>
+            <w:tcMar>
+              <w:top w:w="100.0" w:type="dxa"/>
+              <w:left w:w="100.0" w:type="dxa"/>
+              <w:bottom w:w="100.0" w:type="dxa"/>
+              <w:right w:w="100.0" w:type="dxa"/>
+            </w:tcMar>
+            <w:vAlign w:val="top"/>
+          </w:tcPr>
+          <w:p>
+            <w:pPr>
+              <w:widowControl w:val="0"/>
+              <w:spacing w:line="288" w:lineRule="auto"/>
+              <w:rPr>
+                <w:color w:val="1155cc"/>
+                <w:sz w:val="24"/>
+                <w:szCs w:val="24"/>
+                <w:highlight w:val="white"/>
+              </w:rPr>
+            </w:pPr>
+            <w:hyperlink r:id="rId30">
+              <w:r>
+                <w:rPr>
+                  <w:color w:val="1155cc"/>
+                  <w:sz w:val="24"/>
+                  <w:szCs w:val="24"/>
+                  <w:highlight w:val="white"/>
+                  <w:rtl w:val="0"/>
+                </w:rPr>
+                <w:t xml:space="preserve">RRHE-35</w:t>
+              </w:r>
+            </w:hyperlink>
+            <w:r>
+              <w:rPr>
+                <w:rtl w:val="0"/>
+              </w:rPr>
+            </w:r>
+          </w:p>
+        </w:tc>
+        <w:tc>
+          <w:tcPr>
+            <w:tcBorders>
+              <w:top w:color="1d1c1d" w:space="0" w:sz="8" w:val="single"/>
+              <w:left w:color="1d1c1d" w:space="0" w:sz="8" w:val="single"/>
+              <w:bottom w:color="1d1c1d" w:space="0" w:sz="8" w:val="single"/>
+              <w:right w:color="1d1c1d" w:space="0" w:sz="8" w:val="single"/>
+            </w:tcBorders>
+            <w:tcMar>
+              <w:top w:w="100.0" w:type="dxa"/>
+              <w:left w:w="100.0" w:type="dxa"/>
+              <w:bottom w:w="100.0" w:type="dxa"/>
+              <w:right w:w="100.0" w:type="dxa"/>
+            </w:tcMar>
+            <w:vAlign w:val="top"/>
+          </w:tcPr>
+          <w:p>
+            <w:pPr>
+              <w:widowControl w:val="0"/>
+              <w:spacing w:line="288" w:lineRule="auto"/>
+              <w:rPr>
+                <w:b w:val="1"/>
+              </w:rPr>
+            </w:pPr>
+            <w:r>
+              <w:rPr>
+                <w:b w:val="1"/>
+                <w:rtl w:val="0"/>
+              </w:rPr>
+              <w:t xml:space="preserve">Capturing certificate status in Project Status report</w:t>
+            </w:r>
+          </w:p>
+          <w:p>
+            <w:pPr>
+              <w:widowControl w:val="0"/>
+              <w:spacing w:line="288" w:lineRule="auto"/>
+              <w:rPr>
+                <w:b w:val="1"/>
+              </w:rPr>
+            </w:pPr>
+            <w:r>
+              <w:rPr>
+                <w:rtl w:val="0"/>
+              </w:rPr>
+            </w:r>
+          </w:p>
+          <w:p>
+            <w:pPr>
+              <w:widowControl w:val="0"/>
+              <w:spacing w:line="288" w:lineRule="auto"/>
+              <w:rPr>
+                <w:b w:val="1"/>
+              </w:rPr>
+            </w:pPr>
+            <w:r>
+              <w:rPr>
+                <w:rtl w:val="0"/>
+              </w:rPr>
+              <w:t xml:space="preserve">‘Certificate Status’ column added in Status Report which shows ‘Issued’ status if a certificate has been issued to the user. Data will be blank if certificate has not been issued. </w:t>
+            </w:r>
+            <w:r>
+              <w:rPr>
+                <w:rtl w:val="0"/>
+              </w:rPr>
+            </w:r>
+          </w:p>
+        </w:tc>
+        <w:tc>
+          <w:tcPr>
+            <w:tcBorders>
+              <w:top w:color="1d1c1d" w:space="0" w:sz="8" w:val="single"/>
+              <w:left w:color="1d1c1d" w:space="0" w:sz="8" w:val="single"/>
+              <w:bottom w:color="1d1c1d" w:space="0" w:sz="8" w:val="single"/>
+              <w:right w:color="1d1c1d" w:space="0" w:sz="8" w:val="single"/>
+            </w:tcBorders>
+            <w:shd w:fill="ffffff" w:val="clear"/>
+            <w:tcMar>
+              <w:top w:w="40.0" w:type="dxa"/>
+              <w:left w:w="40.0" w:type="dxa"/>
+              <w:bottom w:w="40.0" w:type="dxa"/>
+              <w:right w:w="40.0" w:type="dxa"/>
+            </w:tcMar>
+            <w:vAlign w:val="bottom"/>
+          </w:tcPr>
+          <w:p>
+            <w:pPr>
+              <w:widowControl w:val="0"/>
+              <w:rPr>
+                <w:color w:val="434343"/>
+              </w:rPr>
+            </w:pPr>
+            <w:r>
+              <w:rPr>
+                <w:color w:val="434343"/>
+                <w:rtl w:val="0"/>
+              </w:rPr>
+              <w:t xml:space="preserve">Report Draft Published</w:t>
+            </w:r>
+          </w:p>
+        </w:tc>
+        <w:tc>
+          <w:tcPr>
+            <w:tcBorders>
+              <w:top w:color="1d1c1d" w:space="0" w:sz="8" w:val="single"/>
+              <w:left w:color="1d1c1d" w:space="0" w:sz="8" w:val="single"/>
+              <w:bottom w:color="1d1c1d" w:space="0" w:sz="8" w:val="single"/>
+              <w:right w:color="1d1c1d" w:space="0" w:sz="8" w:val="single"/>
+            </w:tcBorders>
+            <w:shd w:fill="ffffff" w:val="clear"/>
+            <w:tcMar>
+              <w:top w:w="40.0" w:type="dxa"/>
+              <w:left w:w="40.0" w:type="dxa"/>
+              <w:bottom w:w="40.0" w:type="dxa"/>
+              <w:right w:w="40.0" w:type="dxa"/>
+            </w:tcMar>
+            <w:vAlign w:val="bottom"/>
+          </w:tcPr>
+          <w:p>
+            <w:pPr>
+              <w:widowControl w:val="0"/>
+              <w:rPr/>
+            </w:pPr>
+            <w:r>
+              <w:rPr>
+                <w:rtl w:val="0"/>
+              </w:rPr>
+              <w:t xml:space="preserve">Mobile App</w:t>
+            </w:r>
+          </w:p>
+        </w:tc>
+        <w:tc>
+          <w:tcPr>
+            <w:tcBorders>
+              <w:top w:color="1d1c1d" w:space="0" w:sz="8" w:val="single"/>
+              <w:left w:color="1d1c1d" w:space="0" w:sz="8" w:val="single"/>
+              <w:bottom w:color="1d1c1d" w:space="0" w:sz="8" w:val="single"/>
+              <w:right w:color="1d1c1d" w:space="0" w:sz="8" w:val="single"/>
+            </w:tcBorders>
+            <w:shd w:fill="ffffff" w:val="clear"/>
+            <w:tcMar>
+              <w:top w:w="40.0" w:type="dxa"/>
+              <w:left w:w="40.0" w:type="dxa"/>
+              <w:bottom w:w="40.0" w:type="dxa"/>
+              <w:right w:w="40.0" w:type="dxa"/>
+            </w:tcMar>
+            <w:vAlign w:val="bottom"/>
+          </w:tcPr>
+          <w:p>
+            <w:pPr>
+              <w:widowControl w:val="0"/>
+              <w:rPr/>
+            </w:pPr>
+            <w:r>
+              <w:rPr>
+                <w:rtl w:val="0"/>
+              </w:rPr>
+              <w:t xml:space="preserve">5.1.0.1</w:t>
+            </w:r>
+          </w:p>
+        </w:tc>
+      </w:tr>
+      <w:tr>
+        <w:trPr>
+          <w:cantSplit w:val="0"/>
+          <w:trHeight w:val="330" w:hRule="atLeast"/>
+          <w:tblHeader w:val="0"/>
+        </w:trPr>
+        <w:tc>
+          <w:tcPr>
+            <w:tcBorders>
+              <w:top w:color="1d1c1d" w:space="0" w:sz="8" w:val="single"/>
+              <w:left w:color="1d1c1d" w:space="0" w:sz="8" w:val="single"/>
+              <w:bottom w:color="1d1c1d" w:space="0" w:sz="8" w:val="single"/>
+              <w:right w:color="1d1c1d" w:space="0" w:sz="8" w:val="single"/>
+            </w:tcBorders>
+            <w:shd w:fill="ffffff" w:val="clear"/>
+            <w:tcMar>
+              <w:top w:w="40.0" w:type="dxa"/>
+              <w:left w:w="40.0" w:type="dxa"/>
+              <w:bottom w:w="40.0" w:type="dxa"/>
+              <w:right w:w="40.0" w:type="dxa"/>
+            </w:tcMar>
+            <w:vAlign w:val="bottom"/>
+          </w:tcPr>
+          <w:p>
+            <w:pPr>
+              <w:widowControl w:val="0"/>
+              <w:rPr>
+                <w:sz w:val="20"/>
+                <w:szCs w:val="20"/>
+              </w:rPr>
+            </w:pPr>
+            <w:r>
+              <w:rPr>
+                <w:sz w:val="20"/>
+                <w:szCs w:val="20"/>
+                <w:rtl w:val="0"/>
+              </w:rPr>
+              <w:t xml:space="preserve">12</w:t>
+            </w:r>
+          </w:p>
+        </w:tc>
+        <w:tc>
+          <w:tcPr>
+            <w:tcBorders>
+              <w:top w:color="1d1c1d" w:space="0" w:sz="8" w:val="single"/>
+              <w:left w:color="1d1c1d" w:space="0" w:sz="8" w:val="single"/>
+              <w:bottom w:color="1d1c1d" w:space="0" w:sz="8" w:val="single"/>
+              <w:right w:color="1d1c1d" w:space="0" w:sz="8" w:val="single"/>
+            </w:tcBorders>
+            <w:tcMar>
+              <w:top w:w="100.0" w:type="dxa"/>
+              <w:left w:w="100.0" w:type="dxa"/>
+              <w:bottom w:w="100.0" w:type="dxa"/>
+              <w:right w:w="100.0" w:type="dxa"/>
+            </w:tcMar>
+            <w:vAlign w:val="top"/>
+          </w:tcPr>
+          <w:p>
+            <w:pPr>
+              <w:widowControl w:val="0"/>
+              <w:spacing w:line="288" w:lineRule="auto"/>
+              <w:rPr>
+                <w:color w:val="1155cc"/>
+                <w:sz w:val="24"/>
+                <w:szCs w:val="24"/>
+                <w:highlight w:val="white"/>
+              </w:rPr>
+            </w:pPr>
+            <w:hyperlink r:id="rId31">
+              <w:r>
+                <w:rPr>
+                  <w:color w:val="1155cc"/>
+                  <w:sz w:val="24"/>
+                  <w:szCs w:val="24"/>
+                  <w:highlight w:val="white"/>
+                  <w:rtl w:val="0"/>
+                </w:rPr>
+                <w:t xml:space="preserve">RRHE-36</w:t>
+              </w:r>
+            </w:hyperlink>
+            <w:r>
+              <w:rPr>
+                <w:rtl w:val="0"/>
+              </w:rPr>
+            </w:r>
+          </w:p>
+        </w:tc>
+        <w:tc>
+          <w:tcPr>
+            <w:tcBorders>
+              <w:top w:color="1d1c1d" w:space="0" w:sz="8" w:val="single"/>
+              <w:left w:color="1d1c1d" w:space="0" w:sz="8" w:val="single"/>
+              <w:bottom w:color="1d1c1d" w:space="0" w:sz="8" w:val="single"/>
+              <w:right w:color="1d1c1d" w:space="0" w:sz="8" w:val="single"/>
+            </w:tcBorders>
+            <w:tcMar>
+              <w:top w:w="100.0" w:type="dxa"/>
+              <w:left w:w="100.0" w:type="dxa"/>
+              <w:bottom w:w="100.0" w:type="dxa"/>
+              <w:right w:w="100.0" w:type="dxa"/>
+            </w:tcMar>
+            <w:vAlign w:val="top"/>
+          </w:tcPr>
+          <w:p>
+            <w:pPr>
+              <w:widowControl w:val="0"/>
+              <w:spacing w:line="288" w:lineRule="auto"/>
+              <w:rPr>
+                <w:b w:val="1"/>
+              </w:rPr>
+            </w:pPr>
+            <w:r>
+              <w:rPr>
+                <w:b w:val="1"/>
+                <w:rtl w:val="0"/>
+              </w:rPr>
+              <w:t xml:space="preserve">New big number chart in improvement project report for certificates</w:t>
+            </w:r>
+          </w:p>
+          <w:p>
+            <w:pPr>
+              <w:widowControl w:val="0"/>
+              <w:spacing w:line="288" w:lineRule="auto"/>
+              <w:rPr>
+                <w:b w:val="1"/>
+              </w:rPr>
+            </w:pPr>
+            <w:r>
+              <w:rPr>
+                <w:rtl w:val="0"/>
+              </w:rPr>
+            </w:r>
+          </w:p>
+          <w:p>
+            <w:pPr>
+              <w:widowControl w:val="0"/>
+              <w:spacing w:line="288" w:lineRule="auto"/>
+              <w:rPr>
+                <w:sz w:val="24"/>
+                <w:szCs w:val="24"/>
+                <w:highlight w:val="white"/>
+              </w:rPr>
+            </w:pPr>
+            <w:r>
+              <w:rPr>
+                <w:rtl w:val="0"/>
+              </w:rPr>
+              <w:t xml:space="preserve">A new big number chart will be added to an existing report called ‘Improvement Project Report’ in the Admin Dashboard which will show ‘No. of improvements submitted with evidence’.</w:t>
+            </w:r>
+            <w:r>
+              <w:rPr>
+                <w:rtl w:val="0"/>
+              </w:rPr>
+            </w:r>
+          </w:p>
+        </w:tc>
+        <w:tc>
+          <w:tcPr>
+            <w:tcBorders>
+              <w:top w:color="1d1c1d" w:space="0" w:sz="8" w:val="single"/>
+              <w:left w:color="1d1c1d" w:space="0" w:sz="8" w:val="single"/>
+              <w:bottom w:color="1d1c1d" w:space="0" w:sz="8" w:val="single"/>
+              <w:right w:color="1d1c1d" w:space="0" w:sz="8" w:val="single"/>
+            </w:tcBorders>
+            <w:shd w:fill="ffffff" w:val="clear"/>
+            <w:tcMar>
+              <w:top w:w="40.0" w:type="dxa"/>
+              <w:left w:w="40.0" w:type="dxa"/>
+              <w:bottom w:w="40.0" w:type="dxa"/>
+              <w:right w:w="40.0" w:type="dxa"/>
+            </w:tcMar>
+            <w:vAlign w:val="bottom"/>
+          </w:tcPr>
+          <w:p>
+            <w:pPr>
+              <w:widowControl w:val="0"/>
+              <w:rPr>
+                <w:color w:val="434343"/>
+              </w:rPr>
+            </w:pPr>
+            <w:r>
+              <w:rPr>
+                <w:color w:val="434343"/>
+                <w:rtl w:val="0"/>
+              </w:rPr>
+              <w:t xml:space="preserve">Report Draft Published</w:t>
+            </w:r>
+          </w:p>
+        </w:tc>
+        <w:tc>
+          <w:tcPr>
+            <w:tcBorders>
+              <w:top w:color="1d1c1d" w:space="0" w:sz="8" w:val="single"/>
+              <w:left w:color="1d1c1d" w:space="0" w:sz="8" w:val="single"/>
+              <w:bottom w:color="1d1c1d" w:space="0" w:sz="8" w:val="single"/>
+              <w:right w:color="1d1c1d" w:space="0" w:sz="8" w:val="single"/>
+            </w:tcBorders>
+            <w:shd w:fill="ffffff" w:val="clear"/>
+            <w:tcMar>
+              <w:top w:w="40.0" w:type="dxa"/>
+              <w:left w:w="40.0" w:type="dxa"/>
+              <w:bottom w:w="40.0" w:type="dxa"/>
+              <w:right w:w="40.0" w:type="dxa"/>
+            </w:tcMar>
+            <w:vAlign w:val="bottom"/>
+          </w:tcPr>
+          <w:p>
+            <w:pPr>
+              <w:widowControl w:val="0"/>
+              <w:rPr/>
+            </w:pPr>
+            <w:r>
+              <w:rPr>
+                <w:rtl w:val="0"/>
+              </w:rPr>
+              <w:t xml:space="preserve">Mobile App</w:t>
+            </w:r>
+          </w:p>
+        </w:tc>
+        <w:tc>
+          <w:tcPr>
+            <w:tcBorders>
+              <w:top w:color="1d1c1d" w:space="0" w:sz="8" w:val="single"/>
+              <w:left w:color="1d1c1d" w:space="0" w:sz="8" w:val="single"/>
+              <w:bottom w:color="1d1c1d" w:space="0" w:sz="8" w:val="single"/>
+              <w:right w:color="1d1c1d" w:space="0" w:sz="8" w:val="single"/>
+            </w:tcBorders>
+            <w:shd w:fill="ffffff" w:val="clear"/>
+            <w:tcMar>
+              <w:top w:w="40.0" w:type="dxa"/>
+              <w:left w:w="40.0" w:type="dxa"/>
+              <w:bottom w:w="40.0" w:type="dxa"/>
+              <w:right w:w="40.0" w:type="dxa"/>
+            </w:tcMar>
+            <w:vAlign w:val="bottom"/>
+          </w:tcPr>
+          <w:p>
+            <w:pPr>
+              <w:widowControl w:val="0"/>
+              <w:rPr/>
+            </w:pPr>
+            <w:r>
+              <w:rPr>
+                <w:rtl w:val="0"/>
+              </w:rPr>
+              <w:t xml:space="preserve">5.1.0.1</w:t>
+            </w:r>
+          </w:p>
+        </w:tc>
+      </w:tr>
+      <w:tr>
+        <w:trPr>
+          <w:cantSplit w:val="0"/>
+          <w:trHeight w:val="330" w:hRule="atLeast"/>
+          <w:tblHeader w:val="0"/>
+        </w:trPr>
+        <w:tc>
+          <w:tcPr>
+            <w:tcBorders>
+              <w:top w:color="1d1c1d" w:space="0" w:sz="8" w:val="single"/>
+              <w:left w:color="1d1c1d" w:space="0" w:sz="8" w:val="single"/>
+              <w:bottom w:color="1d1c1d" w:space="0" w:sz="8" w:val="single"/>
+              <w:right w:color="1d1c1d" w:space="0" w:sz="8" w:val="single"/>
+            </w:tcBorders>
+            <w:shd w:fill="ffffff" w:val="clear"/>
+            <w:tcMar>
+              <w:top w:w="40.0" w:type="dxa"/>
+              <w:left w:w="40.0" w:type="dxa"/>
+              <w:bottom w:w="40.0" w:type="dxa"/>
+              <w:right w:w="40.0" w:type="dxa"/>
+            </w:tcMar>
+            <w:vAlign w:val="bottom"/>
+          </w:tcPr>
+          <w:p>
+            <w:pPr>
+              <w:widowControl w:val="0"/>
+              <w:rPr>
+                <w:sz w:val="20"/>
+                <w:szCs w:val="20"/>
+              </w:rPr>
+            </w:pPr>
+            <w:r>
+              <w:rPr>
+                <w:sz w:val="20"/>
+                <w:szCs w:val="20"/>
+                <w:rtl w:val="0"/>
+              </w:rPr>
+              <w:t xml:space="preserve">13</w:t>
+            </w:r>
+          </w:p>
+        </w:tc>
+        <w:tc>
+          <w:tcPr>
+            <w:tcBorders>
+              <w:top w:color="1d1c1d" w:space="0" w:sz="8" w:val="single"/>
+              <w:left w:color="1d1c1d" w:space="0" w:sz="8" w:val="single"/>
+              <w:bottom w:color="1d1c1d" w:space="0" w:sz="8" w:val="single"/>
+              <w:right w:color="1d1c1d" w:space="0" w:sz="8" w:val="single"/>
+            </w:tcBorders>
+            <w:tcMar>
+              <w:top w:w="100.0" w:type="dxa"/>
+              <w:left w:w="100.0" w:type="dxa"/>
+              <w:bottom w:w="100.0" w:type="dxa"/>
+              <w:right w:w="100.0" w:type="dxa"/>
+            </w:tcMar>
+            <w:vAlign w:val="top"/>
+          </w:tcPr>
+          <w:p>
+            <w:pPr>
+              <w:widowControl w:val="0"/>
+              <w:spacing w:line="288" w:lineRule="auto"/>
+              <w:rPr>
+                <w:color w:val="1155cc"/>
+                <w:sz w:val="24"/>
+                <w:szCs w:val="24"/>
+              </w:rPr>
+            </w:pPr>
+            <w:hyperlink r:id="rId32">
+              <w:r>
+                <w:rPr>
+                  <w:color w:val="1155cc"/>
+                  <w:sz w:val="24"/>
+                  <w:szCs w:val="24"/>
+                  <w:rtl w:val="0"/>
+                </w:rPr>
+                <w:t xml:space="preserve">ED-103</w:t>
+              </w:r>
+            </w:hyperlink>
+            <w:r>
+              <w:rPr>
+                <w:rtl w:val="0"/>
+              </w:rPr>
+            </w:r>
+          </w:p>
+        </w:tc>
+        <w:tc>
+          <w:tcPr>
+            <w:tcBorders>
+              <w:top w:color="1d1c1d" w:space="0" w:sz="8" w:val="single"/>
+              <w:left w:color="1d1c1d" w:space="0" w:sz="8" w:val="single"/>
+              <w:bottom w:color="1d1c1d" w:space="0" w:sz="8" w:val="single"/>
+              <w:right w:color="1d1c1d" w:space="0" w:sz="8" w:val="single"/>
+            </w:tcBorders>
+            <w:tcMar>
+              <w:top w:w="100.0" w:type="dxa"/>
+              <w:left w:w="100.0" w:type="dxa"/>
+              <w:bottom w:w="100.0" w:type="dxa"/>
+              <w:right w:w="100.0" w:type="dxa"/>
+            </w:tcMar>
+            <w:vAlign w:val="top"/>
+          </w:tcPr>
+          <w:p>
+            <w:pPr>
+              <w:widowControl w:val="0"/>
+              <w:spacing w:line="288" w:lineRule="auto"/>
+              <w:rPr/>
+            </w:pPr>
+            <w:r>
+              <w:rPr>
+                <w:rtl w:val="0"/>
+              </w:rPr>
+              <w:t xml:space="preserve">Various Certificate template available for Project creators with certificate details</w:t>
+            </w:r>
+          </w:p>
+        </w:tc>
+        <w:tc>
+          <w:tcPr>
+            <w:tcBorders>
+              <w:top w:color="1d1c1d" w:space="0" w:sz="8" w:val="single"/>
+              <w:left w:color="1d1c1d" w:space="0" w:sz="8" w:val="single"/>
+              <w:bottom w:color="1d1c1d" w:space="0" w:sz="8" w:val="single"/>
+              <w:right w:color="1d1c1d" w:space="0" w:sz="8" w:val="single"/>
+            </w:tcBorders>
+            <w:shd w:fill="ffffff" w:val="clear"/>
+            <w:tcMar>
+              <w:top w:w="40.0" w:type="dxa"/>
+              <w:left w:w="40.0" w:type="dxa"/>
+              <w:bottom w:w="40.0" w:type="dxa"/>
+              <w:right w:w="40.0" w:type="dxa"/>
+            </w:tcMar>
+            <w:vAlign w:val="bottom"/>
+          </w:tcPr>
+          <w:p>
+            <w:pPr>
+              <w:widowControl w:val="0"/>
+              <w:rPr>
+                <w:color w:val="434343"/>
+              </w:rPr>
+            </w:pPr>
+            <w:r>
+              <w:rPr>
+                <w:color w:val="434343"/>
+                <w:rtl w:val="0"/>
+              </w:rPr>
+              <w:t xml:space="preserve">Done</w:t>
+            </w:r>
+          </w:p>
+        </w:tc>
+        <w:tc>
+          <w:tcPr>
+            <w:tcBorders>
+              <w:top w:color="1d1c1d" w:space="0" w:sz="8" w:val="single"/>
+              <w:left w:color="1d1c1d" w:space="0" w:sz="8" w:val="single"/>
+              <w:bottom w:color="1d1c1d" w:space="0" w:sz="8" w:val="single"/>
+              <w:right w:color="1d1c1d" w:space="0" w:sz="8" w:val="single"/>
+            </w:tcBorders>
+            <w:shd w:fill="ffffff" w:val="clear"/>
+            <w:tcMar>
+              <w:top w:w="40.0" w:type="dxa"/>
+              <w:left w:w="40.0" w:type="dxa"/>
+              <w:bottom w:w="40.0" w:type="dxa"/>
+              <w:right w:w="40.0" w:type="dxa"/>
+            </w:tcMar>
+            <w:vAlign w:val="bottom"/>
+          </w:tcPr>
+          <w:p>
+            <w:pPr>
+              <w:widowControl w:val="0"/>
+              <w:rPr/>
+            </w:pPr>
+            <w:r>
+              <w:rPr>
+                <w:rtl w:val="0"/>
+              </w:rPr>
+              <w:t xml:space="preserve">Mobile App</w:t>
+            </w:r>
+          </w:p>
+        </w:tc>
+        <w:tc>
+          <w:tcPr>
+            <w:tcBorders>
+              <w:top w:color="1d1c1d" w:space="0" w:sz="8" w:val="single"/>
+              <w:left w:color="1d1c1d" w:space="0" w:sz="8" w:val="single"/>
+              <w:bottom w:color="1d1c1d" w:space="0" w:sz="8" w:val="single"/>
+              <w:right w:color="1d1c1d" w:space="0" w:sz="8" w:val="single"/>
+            </w:tcBorders>
+            <w:shd w:fill="ffffff" w:val="clear"/>
+            <w:tcMar>
+              <w:top w:w="40.0" w:type="dxa"/>
+              <w:left w:w="40.0" w:type="dxa"/>
+              <w:bottom w:w="40.0" w:type="dxa"/>
+              <w:right w:w="40.0" w:type="dxa"/>
+            </w:tcMar>
+            <w:vAlign w:val="bottom"/>
+          </w:tcPr>
+          <w:p>
+            <w:pPr>
+              <w:widowControl w:val="0"/>
+              <w:rPr/>
+            </w:pPr>
+            <w:r>
+              <w:rPr>
+                <w:rtl w:val="0"/>
+              </w:rPr>
+              <w:t xml:space="preserve">5.1.0.1</w:t>
+            </w:r>
+          </w:p>
+        </w:tc>
+      </w:tr>
+      <w:tr>
+        <w:trPr>
+          <w:cantSplit w:val="0"/>
+          <w:trHeight w:val="330" w:hRule="atLeast"/>
+          <w:tblHeader w:val="0"/>
+        </w:trPr>
+        <w:tc>
+          <w:tcPr>
+            <w:tcBorders>
+              <w:top w:color="1d1c1d" w:space="0" w:sz="8" w:val="single"/>
+              <w:left w:color="1d1c1d" w:space="0" w:sz="8" w:val="single"/>
+              <w:bottom w:color="1d1c1d" w:space="0" w:sz="8" w:val="single"/>
+              <w:right w:color="1d1c1d" w:space="0" w:sz="8" w:val="single"/>
+            </w:tcBorders>
+            <w:shd w:fill="ffffff" w:val="clear"/>
+            <w:tcMar>
+              <w:top w:w="40.0" w:type="dxa"/>
+              <w:left w:w="40.0" w:type="dxa"/>
+              <w:bottom w:w="40.0" w:type="dxa"/>
+              <w:right w:w="40.0" w:type="dxa"/>
+            </w:tcMar>
+            <w:vAlign w:val="bottom"/>
+          </w:tcPr>
+          <w:p>
+            <w:pPr>
+              <w:widowControl w:val="0"/>
+              <w:rPr>
+                <w:sz w:val="20"/>
+                <w:szCs w:val="20"/>
+              </w:rPr>
+            </w:pPr>
+            <w:r>
+              <w:rPr>
+                <w:sz w:val="20"/>
+                <w:szCs w:val="20"/>
+                <w:rtl w:val="0"/>
+              </w:rPr>
+              <w:t xml:space="preserve">14</w:t>
+            </w:r>
+          </w:p>
+        </w:tc>
+        <w:tc>
+          <w:tcPr>
+            <w:tcBorders>
+              <w:top w:color="1d1c1d" w:space="0" w:sz="8" w:val="single"/>
+              <w:left w:color="1d1c1d" w:space="0" w:sz="8" w:val="single"/>
+              <w:bottom w:color="1d1c1d" w:space="0" w:sz="8" w:val="single"/>
+              <w:right w:color="1d1c1d" w:space="0" w:sz="8" w:val="single"/>
+            </w:tcBorders>
+            <w:tcMar>
+              <w:top w:w="100.0" w:type="dxa"/>
+              <w:left w:w="100.0" w:type="dxa"/>
+              <w:bottom w:w="100.0" w:type="dxa"/>
+              <w:right w:w="100.0" w:type="dxa"/>
+            </w:tcMar>
+            <w:vAlign w:val="top"/>
+          </w:tcPr>
+          <w:p>
+            <w:pPr>
+              <w:widowControl w:val="0"/>
+              <w:spacing w:line="288" w:lineRule="auto"/>
+              <w:rPr>
+                <w:color w:val="1155cc"/>
+                <w:sz w:val="24"/>
+                <w:szCs w:val="24"/>
+              </w:rPr>
+            </w:pPr>
+            <w:hyperlink r:id="rId33">
+              <w:r>
+                <w:rPr>
+                  <w:color w:val="1155cc"/>
+                  <w:sz w:val="24"/>
+                  <w:szCs w:val="24"/>
+                  <w:rtl w:val="0"/>
+                </w:rPr>
+                <w:t xml:space="preserve">ED-226</w:t>
+              </w:r>
+            </w:hyperlink>
+            <w:r>
+              <w:rPr>
+                <w:rtl w:val="0"/>
+              </w:rPr>
+            </w:r>
+          </w:p>
+        </w:tc>
+        <w:tc>
+          <w:tcPr>
+            <w:tcBorders>
+              <w:top w:color="1d1c1d" w:space="0" w:sz="8" w:val="single"/>
+              <w:left w:color="1d1c1d" w:space="0" w:sz="8" w:val="single"/>
+              <w:bottom w:color="1d1c1d" w:space="0" w:sz="8" w:val="single"/>
+              <w:right w:color="1d1c1d" w:space="0" w:sz="8" w:val="single"/>
+            </w:tcBorders>
+            <w:tcMar>
+              <w:top w:w="100.0" w:type="dxa"/>
+              <w:left w:w="100.0" w:type="dxa"/>
+              <w:bottom w:w="100.0" w:type="dxa"/>
+              <w:right w:w="100.0" w:type="dxa"/>
+            </w:tcMar>
+            <w:vAlign w:val="top"/>
+          </w:tcPr>
+          <w:p>
+            <w:pPr>
+              <w:widowControl w:val="0"/>
+              <w:spacing w:line="288" w:lineRule="auto"/>
+              <w:rPr>
+                <w:b w:val="1"/>
+              </w:rPr>
+            </w:pPr>
+            <w:r>
+              <w:rPr>
+                <w:b w:val="1"/>
+                <w:rtl w:val="0"/>
+              </w:rPr>
+              <w:t xml:space="preserve">ML projects batch ingestion script - optimisation</w:t>
+            </w:r>
+          </w:p>
+          <w:p>
+            <w:pPr>
+              <w:widowControl w:val="0"/>
+              <w:spacing w:line="288" w:lineRule="auto"/>
+              <w:rPr/>
+            </w:pPr>
+            <w:r>
+              <w:rPr>
+                <w:rtl w:val="0"/>
+              </w:rPr>
+            </w:r>
+          </w:p>
+          <w:p>
+            <w:pPr>
+              <w:widowControl w:val="0"/>
+              <w:spacing w:line="288" w:lineRule="auto"/>
+              <w:rPr/>
+            </w:pPr>
+            <w:r>
+              <w:rPr>
+                <w:rtl w:val="0"/>
+              </w:rPr>
+              <w:t xml:space="preserve">Improved the scalability by ingesting the data based on the program instead of querying and ingesting the data as a whole MongoDB dump each day with additional error tracking.</w:t>
+            </w:r>
+            <w:r>
+              <w:rPr>
+                <w:rtl w:val="0"/>
+              </w:rPr>
+            </w:r>
+          </w:p>
+        </w:tc>
+        <w:tc>
+          <w:tcPr>
+            <w:tcBorders>
+              <w:top w:color="1d1c1d" w:space="0" w:sz="8" w:val="single"/>
+              <w:left w:color="1d1c1d" w:space="0" w:sz="8" w:val="single"/>
+              <w:bottom w:color="1d1c1d" w:space="0" w:sz="8" w:val="single"/>
+              <w:right w:color="1d1c1d" w:space="0" w:sz="8" w:val="single"/>
+            </w:tcBorders>
+            <w:shd w:fill="ffffff" w:val="clear"/>
+            <w:tcMar>
+              <w:top w:w="40.0" w:type="dxa"/>
+              <w:left w:w="40.0" w:type="dxa"/>
+              <w:bottom w:w="40.0" w:type="dxa"/>
+              <w:right w:w="40.0" w:type="dxa"/>
+            </w:tcMar>
+            <w:vAlign w:val="bottom"/>
+          </w:tcPr>
+          <w:p>
+            <w:pPr>
+              <w:widowControl w:val="0"/>
+              <w:rPr>
+                <w:color w:val="434343"/>
+              </w:rPr>
+            </w:pPr>
+            <w:r>
+              <w:rPr>
+                <w:color w:val="434343"/>
+                <w:rtl w:val="0"/>
+              </w:rPr>
+              <w:t xml:space="preserve">In Validation</w:t>
+            </w:r>
+          </w:p>
+        </w:tc>
+        <w:tc>
+          <w:tcPr>
+            <w:tcBorders>
+              <w:top w:color="1d1c1d" w:space="0" w:sz="8" w:val="single"/>
+              <w:left w:color="1d1c1d" w:space="0" w:sz="8" w:val="single"/>
+              <w:bottom w:color="1d1c1d" w:space="0" w:sz="8" w:val="single"/>
+              <w:right w:color="1d1c1d" w:space="0" w:sz="8" w:val="single"/>
+            </w:tcBorders>
+            <w:shd w:fill="ffffff" w:val="clear"/>
+            <w:tcMar>
+              <w:top w:w="40.0" w:type="dxa"/>
+              <w:left w:w="40.0" w:type="dxa"/>
+              <w:bottom w:w="40.0" w:type="dxa"/>
+              <w:right w:w="40.0" w:type="dxa"/>
+            </w:tcMar>
+            <w:vAlign w:val="bottom"/>
+          </w:tcPr>
+          <w:p>
+            <w:pPr>
+              <w:widowControl w:val="0"/>
+              <w:rPr/>
+            </w:pPr>
+            <w:r>
+              <w:rPr>
+                <w:rtl w:val="0"/>
+              </w:rPr>
+              <w:t xml:space="preserve">Mobile App</w:t>
+            </w:r>
+          </w:p>
+        </w:tc>
+        <w:tc>
+          <w:tcPr>
+            <w:tcBorders>
+              <w:top w:color="1d1c1d" w:space="0" w:sz="8" w:val="single"/>
+              <w:left w:color="1d1c1d" w:space="0" w:sz="8" w:val="single"/>
+              <w:bottom w:color="1d1c1d" w:space="0" w:sz="8" w:val="single"/>
+              <w:right w:color="1d1c1d" w:space="0" w:sz="8" w:val="single"/>
+            </w:tcBorders>
+            <w:shd w:fill="ffffff" w:val="clear"/>
+            <w:tcMar>
+              <w:top w:w="40.0" w:type="dxa"/>
+              <w:left w:w="40.0" w:type="dxa"/>
+              <w:bottom w:w="40.0" w:type="dxa"/>
+              <w:right w:w="40.0" w:type="dxa"/>
+            </w:tcMar>
+            <w:vAlign w:val="bottom"/>
+          </w:tcPr>
+          <w:p>
+            <w:pPr>
+              <w:widowControl w:val="0"/>
+              <w:rPr/>
+            </w:pPr>
+            <w:r>
+              <w:rPr>
+                <w:rtl w:val="0"/>
+              </w:rPr>
+              <w:t xml:space="preserve">5.1.0.1</w:t>
+            </w:r>
+          </w:p>
+        </w:tc>
+      </w:tr>
+      <w:tr>
+        <w:trPr>
+          <w:cantSplit w:val="0"/>
+          <w:trHeight w:val="330" w:hRule="atLeast"/>
+          <w:tblHeader w:val="0"/>
+        </w:trPr>
+        <w:tc>
+          <w:tcPr>
+            <w:tcBorders>
+              <w:top w:color="1d1c1d" w:space="0" w:sz="8" w:val="single"/>
+              <w:left w:color="1d1c1d" w:space="0" w:sz="8" w:val="single"/>
+              <w:bottom w:color="1d1c1d" w:space="0" w:sz="8" w:val="single"/>
+              <w:right w:color="1d1c1d" w:space="0" w:sz="8" w:val="single"/>
+            </w:tcBorders>
+            <w:shd w:fill="ffffff" w:val="clear"/>
+            <w:tcMar>
+              <w:top w:w="40.0" w:type="dxa"/>
+              <w:left w:w="40.0" w:type="dxa"/>
+              <w:bottom w:w="40.0" w:type="dxa"/>
+              <w:right w:w="40.0" w:type="dxa"/>
+            </w:tcMar>
+            <w:vAlign w:val="bottom"/>
+          </w:tcPr>
+          <w:p>
+            <w:pPr>
+              <w:widowControl w:val="0"/>
+              <w:rPr>
+                <w:sz w:val="20"/>
+                <w:szCs w:val="20"/>
+              </w:rPr>
+            </w:pPr>
+            <w:r>
+              <w:rPr>
+                <w:sz w:val="20"/>
+                <w:szCs w:val="20"/>
+                <w:rtl w:val="0"/>
+              </w:rPr>
+              <w:t xml:space="preserve">15</w:t>
+            </w:r>
+          </w:p>
+        </w:tc>
+        <w:tc>
+          <w:tcPr>
+            <w:tcBorders>
+              <w:top w:color="1d1c1d" w:space="0" w:sz="8" w:val="single"/>
+              <w:left w:color="1d1c1d" w:space="0" w:sz="8" w:val="single"/>
+              <w:bottom w:color="1d1c1d" w:space="0" w:sz="8" w:val="single"/>
+              <w:right w:color="1d1c1d" w:space="0" w:sz="8" w:val="single"/>
+            </w:tcBorders>
+            <w:tcMar>
+              <w:top w:w="100.0" w:type="dxa"/>
+              <w:left w:w="100.0" w:type="dxa"/>
+              <w:bottom w:w="100.0" w:type="dxa"/>
+              <w:right w:w="100.0" w:type="dxa"/>
+            </w:tcMar>
+            <w:vAlign w:val="top"/>
+          </w:tcPr>
+          <w:p>
+            <w:pPr>
+              <w:widowControl w:val="0"/>
+              <w:spacing w:line="288" w:lineRule="auto"/>
+              <w:rPr>
+                <w:color w:val="1155cc"/>
+                <w:sz w:val="24"/>
+                <w:szCs w:val="24"/>
+              </w:rPr>
+            </w:pPr>
+            <w:hyperlink r:id="rId34">
+              <w:r>
+                <w:rPr>
+                  <w:color w:val="1155cc"/>
+                  <w:sz w:val="24"/>
+                  <w:szCs w:val="24"/>
+                  <w:rtl w:val="0"/>
+                </w:rPr>
+                <w:t xml:space="preserve">ED-510</w:t>
+              </w:r>
+            </w:hyperlink>
+            <w:r>
+              <w:rPr>
+                <w:rtl w:val="0"/>
+              </w:rPr>
+            </w:r>
+          </w:p>
+        </w:tc>
+        <w:tc>
+          <w:tcPr>
+            <w:tcBorders>
+              <w:top w:color="1d1c1d" w:space="0" w:sz="8" w:val="single"/>
+              <w:left w:color="1d1c1d" w:space="0" w:sz="8" w:val="single"/>
+              <w:bottom w:color="1d1c1d" w:space="0" w:sz="8" w:val="single"/>
+              <w:right w:color="1d1c1d" w:space="0" w:sz="8" w:val="single"/>
+            </w:tcBorders>
+            <w:tcMar>
+              <w:top w:w="100.0" w:type="dxa"/>
+              <w:left w:w="100.0" w:type="dxa"/>
+              <w:bottom w:w="100.0" w:type="dxa"/>
+              <w:right w:w="100.0" w:type="dxa"/>
+            </w:tcMar>
+            <w:vAlign w:val="top"/>
+          </w:tcPr>
+          <w:p>
+            <w:pPr>
+              <w:widowControl w:val="0"/>
+              <w:spacing w:line="288" w:lineRule="auto"/>
+              <w:rPr/>
+            </w:pPr>
+            <w:r>
+              <w:rPr>
+                <w:rtl w:val="0"/>
+              </w:rPr>
+              <w:t xml:space="preserve">ML Data pipeline enhancement for observation and survey</w:t>
+            </w:r>
+          </w:p>
+        </w:tc>
+        <w:tc>
+          <w:tcPr>
+            <w:tcBorders>
+              <w:top w:color="1d1c1d" w:space="0" w:sz="8" w:val="single"/>
+              <w:left w:color="1d1c1d" w:space="0" w:sz="8" w:val="single"/>
+              <w:bottom w:color="1d1c1d" w:space="0" w:sz="8" w:val="single"/>
+              <w:right w:color="1d1c1d" w:space="0" w:sz="8" w:val="single"/>
+            </w:tcBorders>
+            <w:shd w:fill="ffffff" w:val="clear"/>
+            <w:tcMar>
+              <w:top w:w="40.0" w:type="dxa"/>
+              <w:left w:w="40.0" w:type="dxa"/>
+              <w:bottom w:w="40.0" w:type="dxa"/>
+              <w:right w:w="40.0" w:type="dxa"/>
+            </w:tcMar>
+            <w:vAlign w:val="bottom"/>
+          </w:tcPr>
+          <w:p>
+            <w:pPr>
+              <w:widowControl w:val="0"/>
+              <w:rPr>
+                <w:color w:val="434343"/>
+              </w:rPr>
+            </w:pPr>
+            <w:r>
+              <w:rPr>
+                <w:color w:val="434343"/>
+                <w:rtl w:val="0"/>
+              </w:rPr>
+              <w:t xml:space="preserve">In Validation</w:t>
+            </w:r>
+          </w:p>
+        </w:tc>
+        <w:tc>
+          <w:tcPr>
+            <w:tcBorders>
+              <w:top w:color="1d1c1d" w:space="0" w:sz="8" w:val="single"/>
+              <w:left w:color="1d1c1d" w:space="0" w:sz="8" w:val="single"/>
+              <w:bottom w:color="1d1c1d" w:space="0" w:sz="8" w:val="single"/>
+              <w:right w:color="1d1c1d" w:space="0" w:sz="8" w:val="single"/>
+            </w:tcBorders>
+            <w:shd w:fill="ffffff" w:val="clear"/>
+            <w:tcMar>
+              <w:top w:w="40.0" w:type="dxa"/>
+              <w:left w:w="40.0" w:type="dxa"/>
+              <w:bottom w:w="40.0" w:type="dxa"/>
+              <w:right w:w="40.0" w:type="dxa"/>
+            </w:tcMar>
+            <w:vAlign w:val="bottom"/>
+          </w:tcPr>
+          <w:p>
+            <w:pPr>
+              <w:widowControl w:val="0"/>
+              <w:rPr/>
+            </w:pPr>
+            <w:r>
+              <w:rPr>
+                <w:rtl w:val="0"/>
+              </w:rPr>
+              <w:t xml:space="preserve">Mobile App</w:t>
+            </w:r>
+          </w:p>
+        </w:tc>
+        <w:tc>
+          <w:tcPr>
+            <w:tcBorders>
+              <w:top w:color="1d1c1d" w:space="0" w:sz="8" w:val="single"/>
+              <w:left w:color="1d1c1d" w:space="0" w:sz="8" w:val="single"/>
+              <w:bottom w:color="1d1c1d" w:space="0" w:sz="8" w:val="single"/>
+              <w:right w:color="1d1c1d" w:space="0" w:sz="8" w:val="single"/>
+            </w:tcBorders>
+            <w:shd w:fill="ffffff" w:val="clear"/>
+            <w:tcMar>
+              <w:top w:w="40.0" w:type="dxa"/>
+              <w:left w:w="40.0" w:type="dxa"/>
+              <w:bottom w:w="40.0" w:type="dxa"/>
+              <w:right w:w="40.0" w:type="dxa"/>
+            </w:tcMar>
+            <w:vAlign w:val="bottom"/>
+          </w:tcPr>
+          <w:p>
+            <w:pPr>
+              <w:widowControl w:val="0"/>
+              <w:rPr/>
+            </w:pPr>
+            <w:r>
+              <w:rPr>
+                <w:rtl w:val="0"/>
+              </w:rPr>
+              <w:t xml:space="preserve">5.1.0.1</w:t>
+            </w:r>
+          </w:p>
+        </w:tc>
+      </w:tr>
+      <w:tr>
+        <w:trPr>
+          <w:cantSplit w:val="0"/>
+          <w:trHeight w:val="330" w:hRule="atLeast"/>
+          <w:tblHeader w:val="0"/>
+        </w:trPr>
+        <w:tc>
+          <w:tcPr>
+            <w:tcBorders>
+              <w:top w:color="1d1c1d" w:space="0" w:sz="8" w:val="single"/>
+              <w:left w:color="1d1c1d" w:space="0" w:sz="8" w:val="single"/>
+              <w:bottom w:color="1d1c1d" w:space="0" w:sz="8" w:val="single"/>
+              <w:right w:color="1d1c1d" w:space="0" w:sz="8" w:val="single"/>
+            </w:tcBorders>
+            <w:shd w:fill="ffffff" w:val="clear"/>
+            <w:tcMar>
+              <w:top w:w="40.0" w:type="dxa"/>
+              <w:left w:w="40.0" w:type="dxa"/>
+              <w:bottom w:w="40.0" w:type="dxa"/>
+              <w:right w:w="40.0" w:type="dxa"/>
+            </w:tcMar>
+            <w:vAlign w:val="bottom"/>
+          </w:tcPr>
+          <w:p>
+            <w:pPr>
+              <w:widowControl w:val="0"/>
+              <w:rPr>
+                <w:sz w:val="20"/>
+                <w:szCs w:val="20"/>
+              </w:rPr>
+            </w:pPr>
+            <w:r>
+              <w:rPr>
+                <w:sz w:val="20"/>
+                <w:szCs w:val="20"/>
+                <w:rtl w:val="0"/>
+              </w:rPr>
+              <w:t xml:space="preserve">16</w:t>
+            </w:r>
+          </w:p>
+        </w:tc>
+        <w:tc>
+          <w:tcPr>
+            <w:tcBorders>
+              <w:top w:color="1d1c1d" w:space="0" w:sz="8" w:val="single"/>
+              <w:left w:color="1d1c1d" w:space="0" w:sz="8" w:val="single"/>
+              <w:bottom w:color="1d1c1d" w:space="0" w:sz="8" w:val="single"/>
+              <w:right w:color="1d1c1d" w:space="0" w:sz="8" w:val="single"/>
+            </w:tcBorders>
+            <w:tcMar>
+              <w:top w:w="100.0" w:type="dxa"/>
+              <w:left w:w="100.0" w:type="dxa"/>
+              <w:bottom w:w="100.0" w:type="dxa"/>
+              <w:right w:w="100.0" w:type="dxa"/>
+            </w:tcMar>
+            <w:vAlign w:val="top"/>
+          </w:tcPr>
+          <w:p>
+            <w:pPr>
+              <w:widowControl w:val="0"/>
+              <w:spacing w:line="288" w:lineRule="auto"/>
+              <w:rPr>
+                <w:color w:val="1155cc"/>
+                <w:sz w:val="24"/>
+                <w:szCs w:val="24"/>
+              </w:rPr>
+            </w:pPr>
+            <w:hyperlink r:id="rId35">
+              <w:r>
+                <w:rPr>
+                  <w:color w:val="1155cc"/>
+                  <w:sz w:val="24"/>
+                  <w:szCs w:val="24"/>
+                  <w:rtl w:val="0"/>
+                </w:rPr>
+                <w:t xml:space="preserve">ED-131</w:t>
+              </w:r>
+            </w:hyperlink>
+            <w:r>
+              <w:rPr>
+                <w:rtl w:val="0"/>
+              </w:rPr>
+            </w:r>
+          </w:p>
+        </w:tc>
+        <w:tc>
+          <w:tcPr>
+            <w:tcBorders>
+              <w:top w:color="1d1c1d" w:space="0" w:sz="8" w:val="single"/>
+              <w:left w:color="1d1c1d" w:space="0" w:sz="8" w:val="single"/>
+              <w:bottom w:color="1d1c1d" w:space="0" w:sz="8" w:val="single"/>
+              <w:right w:color="1d1c1d" w:space="0" w:sz="8" w:val="single"/>
+            </w:tcBorders>
+            <w:tcMar>
+              <w:top w:w="100.0" w:type="dxa"/>
+              <w:left w:w="100.0" w:type="dxa"/>
+              <w:bottom w:w="100.0" w:type="dxa"/>
+              <w:right w:w="100.0" w:type="dxa"/>
+            </w:tcMar>
+            <w:vAlign w:val="top"/>
+          </w:tcPr>
+          <w:p>
+            <w:pPr>
+              <w:widowControl w:val="0"/>
+              <w:spacing w:line="288" w:lineRule="auto"/>
+              <w:rPr>
+                <w:b w:val="1"/>
+              </w:rPr>
+            </w:pPr>
+            <w:r>
+              <w:rPr>
+                <w:b w:val="1"/>
+                <w:rtl w:val="0"/>
+              </w:rPr>
+              <w:t xml:space="preserve">Multi-storage Cloud storage in the ML Data Pipeline</w:t>
+            </w:r>
+          </w:p>
+          <w:p>
+            <w:pPr>
+              <w:widowControl w:val="0"/>
+              <w:spacing w:line="288" w:lineRule="auto"/>
+              <w:rPr/>
+            </w:pPr>
+            <w:r>
+              <w:rPr>
+                <w:rtl w:val="0"/>
+              </w:rPr>
+            </w:r>
+          </w:p>
+          <w:p>
+            <w:pPr>
+              <w:widowControl w:val="0"/>
+              <w:spacing w:line="288" w:lineRule="auto"/>
+              <w:rPr/>
+            </w:pPr>
+            <w:r>
+              <w:rPr>
+                <w:rtl w:val="0"/>
+              </w:rPr>
+              <w:t xml:space="preserve">ML Data pipeline is enhanced to now support AWS (S3), GCP and Oracle Cloud storage along with the existing Azure Cloud storage, thus making it easier to deploy in different platform based on the storage it supports.</w:t>
+            </w:r>
+          </w:p>
+        </w:tc>
+        <w:tc>
+          <w:tcPr>
+            <w:tcBorders>
+              <w:top w:color="1d1c1d" w:space="0" w:sz="8" w:val="single"/>
+              <w:left w:color="1d1c1d" w:space="0" w:sz="8" w:val="single"/>
+              <w:bottom w:color="1d1c1d" w:space="0" w:sz="8" w:val="single"/>
+              <w:right w:color="1d1c1d" w:space="0" w:sz="8" w:val="single"/>
+            </w:tcBorders>
+            <w:shd w:fill="ffffff" w:val="clear"/>
+            <w:tcMar>
+              <w:top w:w="40.0" w:type="dxa"/>
+              <w:left w:w="40.0" w:type="dxa"/>
+              <w:bottom w:w="40.0" w:type="dxa"/>
+              <w:right w:w="40.0" w:type="dxa"/>
+            </w:tcMar>
+            <w:vAlign w:val="bottom"/>
+          </w:tcPr>
+          <w:p>
+            <w:pPr>
+              <w:widowControl w:val="0"/>
+              <w:rPr>
+                <w:color w:val="434343"/>
+              </w:rPr>
+            </w:pPr>
+            <w:r>
+              <w:rPr>
+                <w:color w:val="434343"/>
+                <w:rtl w:val="0"/>
+              </w:rPr>
+              <w:t xml:space="preserve">In Validation</w:t>
+            </w:r>
+          </w:p>
+        </w:tc>
+        <w:tc>
+          <w:tcPr>
+            <w:tcBorders>
+              <w:top w:color="1d1c1d" w:space="0" w:sz="8" w:val="single"/>
+              <w:left w:color="1d1c1d" w:space="0" w:sz="8" w:val="single"/>
+              <w:bottom w:color="1d1c1d" w:space="0" w:sz="8" w:val="single"/>
+              <w:right w:color="1d1c1d" w:space="0" w:sz="8" w:val="single"/>
+            </w:tcBorders>
+            <w:shd w:fill="ffffff" w:val="clear"/>
+            <w:tcMar>
+              <w:top w:w="40.0" w:type="dxa"/>
+              <w:left w:w="40.0" w:type="dxa"/>
+              <w:bottom w:w="40.0" w:type="dxa"/>
+              <w:right w:w="40.0" w:type="dxa"/>
+            </w:tcMar>
+            <w:vAlign w:val="bottom"/>
+          </w:tcPr>
+          <w:p>
+            <w:pPr>
+              <w:widowControl w:val="0"/>
+              <w:rPr/>
+            </w:pPr>
+            <w:r>
+              <w:rPr>
+                <w:rtl w:val="0"/>
+              </w:rPr>
+              <w:t xml:space="preserve">Mobile App</w:t>
+            </w:r>
+          </w:p>
+        </w:tc>
+        <w:tc>
+          <w:tcPr>
+            <w:tcBorders>
+              <w:top w:color="1d1c1d" w:space="0" w:sz="8" w:val="single"/>
+              <w:left w:color="1d1c1d" w:space="0" w:sz="8" w:val="single"/>
+              <w:bottom w:color="1d1c1d" w:space="0" w:sz="8" w:val="single"/>
+              <w:right w:color="1d1c1d" w:space="0" w:sz="8" w:val="single"/>
+            </w:tcBorders>
+            <w:shd w:fill="ffffff" w:val="clear"/>
+            <w:tcMar>
+              <w:top w:w="40.0" w:type="dxa"/>
+              <w:left w:w="40.0" w:type="dxa"/>
+              <w:bottom w:w="40.0" w:type="dxa"/>
+              <w:right w:w="40.0" w:type="dxa"/>
+            </w:tcMar>
+            <w:vAlign w:val="bottom"/>
+          </w:tcPr>
+          <w:p>
+            <w:pPr>
+              <w:widowControl w:val="0"/>
+              <w:rPr/>
+            </w:pPr>
+            <w:r>
+              <w:rPr>
+                <w:rtl w:val="0"/>
+              </w:rPr>
+              <w:t xml:space="preserve">5.1.0.1</w:t>
+            </w:r>
+          </w:p>
+        </w:tc>
+      </w:tr>
+      <w:tr>
+        <w:trPr>
+          <w:cantSplit w:val="0"/>
+          <w:trHeight w:val="330" w:hRule="atLeast"/>
+          <w:tblHeader w:val="0"/>
+        </w:trPr>
+        <w:tc>
+          <w:tcPr>
+            <w:tcBorders>
+              <w:top w:color="1d1c1d" w:space="0" w:sz="8" w:val="single"/>
+              <w:left w:color="1d1c1d" w:space="0" w:sz="8" w:val="single"/>
+              <w:bottom w:color="1d1c1d" w:space="0" w:sz="8" w:val="single"/>
+              <w:right w:color="1d1c1d" w:space="0" w:sz="8" w:val="single"/>
+            </w:tcBorders>
+            <w:shd w:fill="ffffff" w:val="clear"/>
+            <w:tcMar>
+              <w:top w:w="40.0" w:type="dxa"/>
+              <w:left w:w="40.0" w:type="dxa"/>
+              <w:bottom w:w="40.0" w:type="dxa"/>
+              <w:right w:w="40.0" w:type="dxa"/>
+            </w:tcMar>
+            <w:vAlign w:val="bottom"/>
+          </w:tcPr>
+          <w:p>
+            <w:pPr>
+              <w:widowControl w:val="0"/>
+              <w:rPr>
+                <w:sz w:val="20"/>
+                <w:szCs w:val="20"/>
+              </w:rPr>
+            </w:pPr>
+            <w:r>
+              <w:rPr>
+                <w:sz w:val="20"/>
+                <w:szCs w:val="20"/>
+                <w:rtl w:val="0"/>
+              </w:rPr>
+              <w:t xml:space="preserve">17</w:t>
+            </w:r>
+          </w:p>
+        </w:tc>
+        <w:tc>
+          <w:tcPr>
+            <w:tcBorders>
+              <w:top w:color="1d1c1d" w:space="0" w:sz="6" w:val="single"/>
+              <w:left w:color="1d1c1d" w:space="0" w:sz="6" w:val="single"/>
+              <w:bottom w:color="1d1c1d" w:space="0" w:sz="6" w:val="single"/>
+              <w:right w:color="1d1c1d" w:space="0" w:sz="6" w:val="single"/>
+            </w:tcBorders>
+            <w:tcMar>
+              <w:top w:w="40.0" w:type="dxa"/>
+              <w:left w:w="40.0" w:type="dxa"/>
+              <w:bottom w:w="40.0" w:type="dxa"/>
+              <w:right w:w="40.0" w:type="dxa"/>
+            </w:tcMar>
+            <w:vAlign w:val="bottom"/>
+          </w:tcPr>
+          <w:p>
+            <w:pPr>
+              <w:widowControl w:val="0"/>
+              <w:spacing w:line="331.2" w:lineRule="auto"/>
+              <w:ind w:left="20" w:firstLine="0"/>
+              <w:rPr>
+                <w:color w:val="1155cc"/>
+                <w:sz w:val="24"/>
+                <w:szCs w:val="24"/>
+                <w:highlight w:val="white"/>
+              </w:rPr>
+            </w:pPr>
+            <w:hyperlink r:id="rId36">
+              <w:r>
+                <w:rPr>
+                  <w:color w:val="1155cc"/>
+                  <w:sz w:val="24"/>
+                  <w:szCs w:val="24"/>
+                  <w:highlight w:val="white"/>
+                  <w:rtl w:val="0"/>
+                </w:rPr>
+                <w:t xml:space="preserve">ED-36</w:t>
+              </w:r>
+            </w:hyperlink>
+            <w:r>
+              <w:rPr>
+                <w:rtl w:val="0"/>
+              </w:rPr>
+            </w:r>
+          </w:p>
+        </w:tc>
+        <w:tc>
+          <w:tcPr>
+            <w:tcBorders>
+              <w:top w:color="1d1c1d" w:space="0" w:sz="8" w:val="single"/>
+              <w:left w:color="1d1c1d" w:space="0" w:sz="6" w:val="single"/>
+              <w:bottom w:color="1d1c1d" w:space="0" w:sz="6" w:val="single"/>
+              <w:right w:color="1d1c1d" w:space="0" w:sz="6" w:val="single"/>
+            </w:tcBorders>
+            <w:tcMar>
+              <w:top w:w="40.0" w:type="dxa"/>
+              <w:left w:w="40.0" w:type="dxa"/>
+              <w:bottom w:w="40.0" w:type="dxa"/>
+              <w:right w:w="40.0" w:type="dxa"/>
+            </w:tcMar>
+            <w:vAlign w:val="bottom"/>
+          </w:tcPr>
+          <w:p>
+            <w:pPr>
+              <w:widowControl w:val="0"/>
+              <w:spacing w:line="331.2" w:lineRule="auto"/>
+              <w:ind w:left="20" w:firstLine="0"/>
+              <w:rPr/>
+            </w:pPr>
+            <w:r>
+              <w:rPr>
+                <w:rtl w:val="0"/>
+              </w:rPr>
+              <w:t xml:space="preserve">Both Discovered by me &amp; Created by me filters were getting selected when clicked on Discovered by me filter</w:t>
+            </w:r>
+          </w:p>
+        </w:tc>
+        <w:tc>
+          <w:tcPr>
+            <w:tcBorders>
+              <w:top w:color="1d1c1d" w:space="0" w:sz="8" w:val="single"/>
+              <w:left w:color="1d1c1d" w:space="0" w:sz="8" w:val="single"/>
+              <w:bottom w:color="1d1c1d" w:space="0" w:sz="8" w:val="single"/>
+              <w:right w:color="1d1c1d" w:space="0" w:sz="8" w:val="single"/>
+            </w:tcBorders>
+            <w:shd w:fill="ffffff" w:val="clear"/>
+            <w:tcMar>
+              <w:top w:w="40.0" w:type="dxa"/>
+              <w:left w:w="40.0" w:type="dxa"/>
+              <w:bottom w:w="40.0" w:type="dxa"/>
+              <w:right w:w="40.0" w:type="dxa"/>
+            </w:tcMar>
+            <w:vAlign w:val="bottom"/>
+          </w:tcPr>
+          <w:p>
+            <w:pPr>
+              <w:widowControl w:val="0"/>
+              <w:rPr>
+                <w:color w:val="434343"/>
+              </w:rPr>
+            </w:pPr>
+            <w:r>
+              <w:rPr>
+                <w:color w:val="434343"/>
+                <w:rtl w:val="0"/>
+              </w:rPr>
+              <w:t xml:space="preserve">Open</w:t>
+            </w:r>
+          </w:p>
+        </w:tc>
+        <w:tc>
+          <w:tcPr>
+            <w:tcBorders>
+              <w:top w:color="1d1c1d" w:space="0" w:sz="8" w:val="single"/>
+              <w:left w:color="1d1c1d" w:space="0" w:sz="8" w:val="single"/>
+              <w:bottom w:color="1d1c1d" w:space="0" w:sz="8" w:val="single"/>
+              <w:right w:color="1d1c1d" w:space="0" w:sz="8" w:val="single"/>
+            </w:tcBorders>
+            <w:shd w:fill="ffffff" w:val="clear"/>
+            <w:tcMar>
+              <w:top w:w="40.0" w:type="dxa"/>
+              <w:left w:w="40.0" w:type="dxa"/>
+              <w:bottom w:w="40.0" w:type="dxa"/>
+              <w:right w:w="40.0" w:type="dxa"/>
+            </w:tcMar>
+            <w:vAlign w:val="bottom"/>
+          </w:tcPr>
+          <w:p>
+            <w:pPr>
+              <w:widowControl w:val="0"/>
+              <w:rPr/>
+            </w:pPr>
+            <w:r>
+              <w:rPr>
+                <w:rtl w:val="0"/>
+              </w:rPr>
+              <w:t xml:space="preserve">Mobile App</w:t>
+            </w:r>
+          </w:p>
+        </w:tc>
+        <w:tc>
+          <w:tcPr>
+            <w:tcBorders>
+              <w:top w:color="1d1c1d" w:space="0" w:sz="8" w:val="single"/>
+              <w:left w:color="1d1c1d" w:space="0" w:sz="8" w:val="single"/>
+              <w:bottom w:color="1d1c1d" w:space="0" w:sz="8" w:val="single"/>
+              <w:right w:color="1d1c1d" w:space="0" w:sz="8" w:val="single"/>
+            </w:tcBorders>
+            <w:shd w:fill="ffffff" w:val="clear"/>
+            <w:tcMar>
+              <w:top w:w="40.0" w:type="dxa"/>
+              <w:left w:w="40.0" w:type="dxa"/>
+              <w:bottom w:w="40.0" w:type="dxa"/>
+              <w:right w:w="40.0" w:type="dxa"/>
+            </w:tcMar>
+            <w:vAlign w:val="bottom"/>
+          </w:tcPr>
+          <w:p>
+            <w:pPr>
+              <w:widowControl w:val="0"/>
+              <w:rPr/>
+            </w:pPr>
+            <w:r>
+              <w:rPr>
+                <w:rtl w:val="0"/>
+              </w:rPr>
+              <w:t xml:space="preserve">5.1.0.1</w:t>
             </w:r>
           </w:p>
         </w:tc>
       </w:tr>
     </w:tbl>
+    <w:p>
+      <w:pPr>
+        <w:widowControl w:val="0"/>
+        <w:spacing w:line="240" w:lineRule="auto"/>
+        <w:rPr>
+          <w:b w:val="1"/>
+          <w:sz w:val="28"/>
+          <w:szCs w:val="28"/>
+        </w:rPr>
+      </w:pPr>
+      <w:r>
+        <w:rPr>
+          <w:rtl w:val="0"/>
+        </w:rPr>
+      </w:r>
+    </w:p>
+    <w:p>
+      <w:pPr>
+        <w:widowControl w:val="0"/>
+        <w:spacing w:line="240" w:lineRule="auto"/>
+        <w:rPr>
+          <w:b w:val="1"/>
+          <w:sz w:val="28"/>
+          <w:szCs w:val="28"/>
+        </w:rPr>
+      </w:pPr>
+      <w:r>
+        <w:rPr>
+          <w:rtl w:val="0"/>
+        </w:rPr>
+      </w:r>
+    </w:p>
     <w:p>
       <w:pPr>
         <w:widowControl w:val="0"/>
@@ -5616,14 +9362,14 @@
         <w:tblLook w:val="0600"/>
       </w:tblPr>
       <w:tblGrid>
-        <w:gridCol w:w="630"/>
+        <w:gridCol w:w="570"/>
         <w:gridCol w:w="1890"/>
-        <w:gridCol w:w="6840"/>
+        <w:gridCol w:w="6900"/>
         <w:tblGridChange w:id="0">
           <w:tblGrid>
-            <w:gridCol w:w="630"/>
+            <w:gridCol w:w="570"/>
             <w:gridCol w:w="1890"/>
-            <w:gridCol w:w="6840"/>
+            <w:gridCol w:w="6900"/>
           </w:tblGrid>
         </w:tblGridChange>
       </w:tblGrid>
@@ -5858,7 +9604,7 @@
                 <w:u w:val="none"/>
               </w:rPr>
             </w:pPr>
-            <w:hyperlink r:id="rId22">
+            <w:hyperlink r:id="rId37">
               <w:r>
                 <w:rPr>
                   <w:color w:val="1155cc"/>
@@ -5886,7 +9632,7 @@
                 <w:u w:val="none"/>
               </w:rPr>
             </w:pPr>
-            <w:hyperlink r:id="rId23">
+            <w:hyperlink r:id="rId38">
               <w:r>
                 <w:rPr>
                   <w:color w:val="1155cc"/>
@@ -6010,7 +9756,7 @@
                 <w:u w:val="single"/>
               </w:rPr>
             </w:pPr>
-            <w:hyperlink r:id="rId24">
+            <w:hyperlink r:id="rId39">
               <w:r>
                 <w:rPr>
                   <w:color w:val="1155cc"/>
@@ -6145,7 +9891,7 @@
               <w:ind w:left="720" w:hanging="360"/>
               <w:rPr/>
             </w:pPr>
-            <w:hyperlink r:id="rId25">
+            <w:hyperlink r:id="rId40">
               <w:r>
                 <w:rPr>
                   <w:color w:val="1155cc"/>
@@ -6182,7 +9928,7 @@
               <w:ind w:left="720" w:right="0" w:hanging="360"/>
               <w:jc w:val="left"/>
             </w:pPr>
-            <w:hyperlink r:id="rId26">
+            <w:hyperlink r:id="rId41">
               <w:r>
                 <w:rPr>
                   <w:color w:val="1155cc"/>
@@ -6300,7 +10046,7 @@
                 <w:u w:val="single"/>
               </w:rPr>
             </w:pPr>
-            <w:hyperlink r:id="rId27">
+            <w:hyperlink r:id="rId42">
               <w:r>
                 <w:rPr>
                   <w:color w:val="1155cc"/>
@@ -6421,7 +10167,7 @@
               <w:ind w:left="720" w:hanging="360"/>
               <w:rPr/>
             </w:pPr>
-            <w:hyperlink r:id="rId28">
+            <w:hyperlink r:id="rId43">
               <w:r>
                 <w:rPr>
                   <w:color w:val="1155cc"/>
@@ -6447,7 +10193,7 @@
               <w:ind w:left="720" w:hanging="360"/>
               <w:rPr/>
             </w:pPr>
-            <w:hyperlink r:id="rId29">
+            <w:hyperlink r:id="rId44">
               <w:r>
                 <w:rPr>
                   <w:color w:val="1155cc"/>
@@ -6473,7 +10219,7 @@
               <w:ind w:left="720" w:hanging="360"/>
               <w:rPr/>
             </w:pPr>
-            <w:hyperlink r:id="rId30">
+            <w:hyperlink r:id="rId45">
               <w:r>
                 <w:rPr>
                   <w:color w:val="1155cc"/>
@@ -6527,10 +10273,10 @@
       </w:r>
     </w:p>
     <w:sectPr>
-      <w:headerReference r:id="rId31" w:type="default"/>
-      <w:headerReference r:id="rId32" w:type="first"/>
-      <w:footerReference r:id="rId33" w:type="default"/>
-      <w:footerReference r:id="rId34" w:type="first"/>
+      <w:headerReference r:id="rId46" w:type="default"/>
+      <w:headerReference r:id="rId47" w:type="first"/>
+      <w:footerReference r:id="rId48" w:type="default"/>
+      <w:footerReference r:id="rId49" w:type="first"/>
       <w:pgSz w:h="15840" w:w="12240" w:orient="portrait"/>
       <w:pgMar w:bottom="1440" w:top="1440" w:left="1440" w:right="1440" w:header="720" w:footer="720"/>
       <w:pgNumType w:start="0"/>
@@ -6630,12 +10376,12 @@
           <wp:extent cx="5943600" cy="7442200"/>
           <wp:effectExtent b="0" l="0" r="0" t="0"/>
           <wp:wrapNone/>
-          <wp:docPr id="3" name="image1.png"/>
+          <wp:docPr id="3" name="image2.png"/>
           <a:graphic>
             <a:graphicData uri="http://schemas.openxmlformats.org/drawingml/2006/picture">
               <pic:pic>
                 <pic:nvPicPr>
-                  <pic:cNvPr id="0" name="image1.png"/>
+                  <pic:cNvPr id="0" name="image2.png"/>
                   <pic:cNvPicPr preferRelativeResize="0"/>
                 </pic:nvPicPr>
                 <pic:blipFill>

</xml_diff>